<commit_message>
avance relativo del informe (falta metodo implementacion y conclusion)
</commit_message>
<xml_diff>
--- a/GrafosDiscretas.docx
+++ b/GrafosDiscretas.docx
@@ -160,19 +160,19 @@
         </w:rPr>
         <w:drawing>
           <wp:inline distB="114300" distT="114300" distL="114300" distR="114300">
-            <wp:extent cx="3387088" cy="4733508"/>
+            <wp:extent cx="3390900" cy="4004846"/>
             <wp:effectExtent b="0" l="0" r="0" t="0"/>
-            <wp:docPr id="60" name="image4.jpg"/>
+            <wp:docPr id="71" name="image3.jpg"/>
             <a:graphic>
               <a:graphicData uri="http://schemas.openxmlformats.org/drawingml/2006/picture">
                 <pic:pic>
                   <pic:nvPicPr>
-                    <pic:cNvPr id="0" name="image4.jpg"/>
+                    <pic:cNvPr id="0" name="image3.jpg"/>
                     <pic:cNvPicPr preferRelativeResize="0"/>
                   </pic:nvPicPr>
                   <pic:blipFill>
                     <a:blip r:embed="rId11"/>
-                    <a:srcRect b="0" l="0" r="0" t="0"/>
+                    <a:srcRect b="15401" l="0" r="0" t="0"/>
                     <a:stretch>
                       <a:fillRect/>
                     </a:stretch>
@@ -180,7 +180,7 @@
                   <pic:spPr>
                     <a:xfrm>
                       <a:off x="0" y="0"/>
-                      <a:ext cx="3387088" cy="4733508"/>
+                      <a:ext cx="3390900" cy="4004846"/>
                     </a:xfrm>
                     <a:prstGeom prst="rect"/>
                     <a:ln/>
@@ -237,18 +237,18 @@
     <w:tbl>
       <w:tblPr>
         <w:tblStyle w:val="Table1"/>
-        <w:tblW w:w="6974.362204724411" w:type="dxa"/>
+        <w:tblW w:w="7470.0" w:type="dxa"/>
         <w:jc w:val="center"/>
         <w:tblLayout w:type="fixed"/>
         <w:tblLook w:val="0000"/>
       </w:tblPr>
       <w:tblGrid>
-        <w:gridCol w:w="2041.5118110236222"/>
-        <w:gridCol w:w="4932.850393700788"/>
+        <w:gridCol w:w="2535"/>
+        <w:gridCol w:w="4935"/>
         <w:tblGridChange w:id="0">
           <w:tblGrid>
-            <w:gridCol w:w="2041.5118110236222"/>
-            <w:gridCol w:w="4932.850393700788"/>
+            <w:gridCol w:w="2535"/>
+            <w:gridCol w:w="4935"/>
           </w:tblGrid>
         </w:tblGridChange>
       </w:tblGrid>
@@ -266,10 +266,10 @@
               <w:right w:color="000000" w:space="0" w:sz="8" w:val="single"/>
             </w:tcBorders>
             <w:tcMar>
-              <w:top w:w="99.77952755905513" w:type="dxa"/>
-              <w:left w:w="99.77952755905513" w:type="dxa"/>
-              <w:bottom w:w="99.77952755905513" w:type="dxa"/>
-              <w:right w:w="99.77952755905513" w:type="dxa"/>
+              <w:top w:w="43.08661417322835" w:type="dxa"/>
+              <w:left w:w="43.08661417322835" w:type="dxa"/>
+              <w:bottom w:w="43.08661417322835" w:type="dxa"/>
+              <w:right w:w="43.08661417322835" w:type="dxa"/>
             </w:tcMar>
             <w:vAlign w:val="center"/>
           </w:tcPr>
@@ -287,10 +287,10 @@
               </w:pBdr>
               <w:shd w:fill="auto" w:val="clear"/>
               <w:spacing w:after="0" w:before="104" w:line="240" w:lineRule="auto"/>
-              <w:ind w:left="0" w:right="621" w:firstLine="0"/>
+              <w:ind w:left="141.7322834645671" w:right="199.01574803149686" w:firstLine="0"/>
               <w:jc w:val="center"/>
               <w:rPr>
-                <w:rFonts w:ascii="Arial" w:cs="Arial" w:eastAsia="Arial" w:hAnsi="Arial"/>
+                <w:rFonts w:ascii="Calibri" w:cs="Calibri" w:eastAsia="Calibri" w:hAnsi="Calibri"/>
                 <w:b w:val="1"/>
                 <w:i w:val="0"/>
                 <w:smallCaps w:val="0"/>
@@ -305,7 +305,7 @@
             </w:pPr>
             <w:r>
               <w:rPr>
-                <w:rFonts w:ascii="Arial" w:cs="Arial" w:eastAsia="Arial" w:hAnsi="Arial"/>
+                <w:rFonts w:ascii="Calibri" w:cs="Calibri" w:eastAsia="Calibri" w:hAnsi="Calibri"/>
                 <w:b w:val="1"/>
                 <w:i w:val="0"/>
                 <w:smallCaps w:val="0"/>
@@ -351,7 +351,53 @@
               </w:pBdr>
               <w:shd w:fill="auto" w:val="clear"/>
               <w:spacing w:after="0" w:before="104" w:line="240" w:lineRule="auto"/>
-              <w:ind w:left="850.3937007874016" w:right="2099" w:firstLine="0"/>
+              <w:ind w:left="425.19685039370046" w:right="876.4960629921262" w:firstLine="0"/>
+              <w:jc w:val="center"/>
+              <w:rPr>
+                <w:rFonts w:ascii="Calibri" w:cs="Calibri" w:eastAsia="Calibri" w:hAnsi="Calibri"/>
+                <w:i w:val="0"/>
+                <w:smallCaps w:val="0"/>
+                <w:strike w:val="0"/>
+                <w:color w:val="000000"/>
+                <w:sz w:val="24"/>
+                <w:szCs w:val="24"/>
+                <w:u w:val="none"/>
+                <w:shd w:fill="auto" w:val="clear"/>
+                <w:vertAlign w:val="baseline"/>
+              </w:rPr>
+            </w:pPr>
+            <w:r>
+              <w:rPr>
+                <w:rFonts w:ascii="Calibri" w:cs="Calibri" w:eastAsia="Calibri" w:hAnsi="Calibri"/>
+                <w:i w:val="0"/>
+                <w:smallCaps w:val="0"/>
+                <w:strike w:val="0"/>
+                <w:color w:val="000000"/>
+                <w:sz w:val="24"/>
+                <w:szCs w:val="24"/>
+                <w:u w:val="none"/>
+                <w:shd w:fill="auto" w:val="clear"/>
+                <w:vertAlign w:val="baseline"/>
+                <w:rtl w:val="0"/>
+              </w:rPr>
+              <w:t xml:space="preserve">Matías Cruces Gómez</w:t>
+            </w:r>
+          </w:p>
+          <w:p>
+            <w:pPr>
+              <w:keepNext w:val="0"/>
+              <w:keepLines w:val="0"/>
+              <w:widowControl w:val="0"/>
+              <w:pBdr>
+                <w:top w:space="0" w:sz="0" w:val="nil"/>
+                <w:left w:space="0" w:sz="0" w:val="nil"/>
+                <w:bottom w:space="0" w:sz="0" w:val="nil"/>
+                <w:right w:space="0" w:sz="0" w:val="nil"/>
+                <w:between w:space="0" w:sz="0" w:val="nil"/>
+              </w:pBdr>
+              <w:shd w:fill="auto" w:val="clear"/>
+              <w:spacing w:after="0" w:before="104" w:line="240" w:lineRule="auto"/>
+              <w:ind w:left="425.19685039370046" w:right="876.4960629921262" w:firstLine="0"/>
               <w:jc w:val="center"/>
               <w:rPr>
                 <w:rFonts w:ascii="Calibri" w:cs="Calibri" w:eastAsia="Calibri" w:hAnsi="Calibri"/>
@@ -373,8 +419,84 @@
                 <w:vertAlign w:val="baseline"/>
                 <w:rtl w:val="0"/>
               </w:rPr>
-              <w:t xml:space="preserve">Matías Cruces Gómez</w:t>
+              <w:t xml:space="preserve">Sebastian </w:t>
             </w:r>
+            <w:r>
+              <w:rPr>
+                <w:rFonts w:ascii="Calibri" w:cs="Calibri" w:eastAsia="Calibri" w:hAnsi="Calibri"/>
+                <w:sz w:val="24"/>
+                <w:szCs w:val="24"/>
+                <w:rtl w:val="0"/>
+              </w:rPr>
+              <w:t xml:space="preserve">Rosas Urra</w:t>
+            </w:r>
+          </w:p>
+          <w:p>
+            <w:pPr>
+              <w:keepNext w:val="0"/>
+              <w:keepLines w:val="0"/>
+              <w:widowControl w:val="0"/>
+              <w:pBdr>
+                <w:top w:space="0" w:sz="0" w:val="nil"/>
+                <w:left w:space="0" w:sz="0" w:val="nil"/>
+                <w:bottom w:space="0" w:sz="0" w:val="nil"/>
+                <w:right w:space="0" w:sz="0" w:val="nil"/>
+                <w:between w:space="0" w:sz="0" w:val="nil"/>
+              </w:pBdr>
+              <w:shd w:fill="auto" w:val="clear"/>
+              <w:spacing w:after="0" w:before="104" w:line="240" w:lineRule="auto"/>
+              <w:ind w:left="425.19685039370046" w:right="876.4960629921262" w:firstLine="0"/>
+              <w:jc w:val="center"/>
+              <w:rPr>
+                <w:rFonts w:ascii="Calibri" w:cs="Calibri" w:eastAsia="Calibri" w:hAnsi="Calibri"/>
+                <w:i w:val="0"/>
+                <w:smallCaps w:val="0"/>
+                <w:strike w:val="0"/>
+                <w:color w:val="000000"/>
+                <w:sz w:val="24"/>
+                <w:szCs w:val="24"/>
+                <w:u w:val="none"/>
+                <w:shd w:fill="auto" w:val="clear"/>
+                <w:vertAlign w:val="baseline"/>
+              </w:rPr>
+            </w:pPr>
+            <w:r>
+              <w:rPr>
+                <w:rFonts w:ascii="Calibri" w:cs="Calibri" w:eastAsia="Calibri" w:hAnsi="Calibri"/>
+                <w:sz w:val="24"/>
+                <w:szCs w:val="24"/>
+                <w:rtl w:val="0"/>
+              </w:rPr>
+              <w:t xml:space="preserve"> </w:t>
+            </w:r>
+            <w:r>
+              <w:rPr>
+                <w:rtl w:val="0"/>
+              </w:rPr>
+            </w:r>
+          </w:p>
+          <w:p>
+            <w:pPr>
+              <w:keepNext w:val="0"/>
+              <w:keepLines w:val="0"/>
+              <w:widowControl w:val="0"/>
+              <w:pBdr>
+                <w:top w:space="0" w:sz="0" w:val="nil"/>
+                <w:left w:space="0" w:sz="0" w:val="nil"/>
+                <w:bottom w:space="0" w:sz="0" w:val="nil"/>
+                <w:right w:space="0" w:sz="0" w:val="nil"/>
+                <w:between w:space="0" w:sz="0" w:val="nil"/>
+              </w:pBdr>
+              <w:shd w:fill="auto" w:val="clear"/>
+              <w:spacing w:after="0" w:before="104" w:line="240" w:lineRule="auto"/>
+              <w:ind w:left="425.19685039370046" w:right="876.4960629921262" w:firstLine="0"/>
+              <w:jc w:val="center"/>
+              <w:rPr>
+                <w:rFonts w:ascii="Calibri" w:cs="Calibri" w:eastAsia="Calibri" w:hAnsi="Calibri"/>
+                <w:sz w:val="24"/>
+                <w:szCs w:val="24"/>
+              </w:rPr>
+            </w:pPr>
             <w:r>
               <w:rPr>
                 <w:rtl w:val="0"/>
@@ -417,10 +539,10 @@
               </w:pBdr>
               <w:shd w:fill="auto" w:val="clear"/>
               <w:spacing w:after="0" w:before="103" w:line="240" w:lineRule="auto"/>
-              <w:ind w:left="0" w:right="621" w:firstLine="0"/>
+              <w:ind w:left="141.7322834645671" w:right="199.01574803149686" w:firstLine="0"/>
               <w:jc w:val="center"/>
               <w:rPr>
-                <w:rFonts w:ascii="Arial" w:cs="Arial" w:eastAsia="Arial" w:hAnsi="Arial"/>
+                <w:rFonts w:ascii="Calibri" w:cs="Calibri" w:eastAsia="Calibri" w:hAnsi="Calibri"/>
                 <w:b w:val="1"/>
                 <w:i w:val="0"/>
                 <w:smallCaps w:val="0"/>
@@ -435,7 +557,7 @@
             </w:pPr>
             <w:r>
               <w:rPr>
-                <w:rFonts w:ascii="Arial" w:cs="Arial" w:eastAsia="Arial" w:hAnsi="Arial"/>
+                <w:rFonts w:ascii="Calibri" w:cs="Calibri" w:eastAsia="Calibri" w:hAnsi="Calibri"/>
                 <w:b w:val="1"/>
                 <w:i w:val="0"/>
                 <w:smallCaps w:val="0"/>
@@ -481,7 +603,7 @@
               </w:pBdr>
               <w:shd w:fill="auto" w:val="clear"/>
               <w:spacing w:after="0" w:before="103" w:line="240" w:lineRule="auto"/>
-              <w:ind w:left="850.3937007874016" w:right="2099" w:firstLine="0"/>
+              <w:ind w:left="425.19685039370046" w:right="876.4960629921262" w:firstLine="0"/>
               <w:jc w:val="center"/>
               <w:rPr>
                 <w:rFonts w:ascii="Calibri" w:cs="Calibri" w:eastAsia="Calibri" w:hAnsi="Calibri"/>
@@ -583,10 +705,10 @@
               </w:pBdr>
               <w:shd w:fill="auto" w:val="clear"/>
               <w:spacing w:after="0" w:before="104" w:line="240" w:lineRule="auto"/>
-              <w:ind w:left="0" w:right="620" w:firstLine="0"/>
+              <w:ind w:left="141.7322834645671" w:right="199.01574803149686" w:firstLine="0"/>
               <w:jc w:val="center"/>
               <w:rPr>
-                <w:rFonts w:ascii="Arial" w:cs="Arial" w:eastAsia="Arial" w:hAnsi="Arial"/>
+                <w:rFonts w:ascii="Calibri" w:cs="Calibri" w:eastAsia="Calibri" w:hAnsi="Calibri"/>
                 <w:b w:val="1"/>
                 <w:i w:val="0"/>
                 <w:smallCaps w:val="0"/>
@@ -601,7 +723,7 @@
             </w:pPr>
             <w:r>
               <w:rPr>
-                <w:rFonts w:ascii="Arial" w:cs="Arial" w:eastAsia="Arial" w:hAnsi="Arial"/>
+                <w:rFonts w:ascii="Calibri" w:cs="Calibri" w:eastAsia="Calibri" w:hAnsi="Calibri"/>
                 <w:b w:val="1"/>
                 <w:i w:val="0"/>
                 <w:smallCaps w:val="0"/>
@@ -647,7 +769,7 @@
               </w:pBdr>
               <w:shd w:fill="auto" w:val="clear"/>
               <w:spacing w:after="0" w:before="104" w:line="240" w:lineRule="auto"/>
-              <w:ind w:left="850.3937007874016" w:right="2100" w:firstLine="0"/>
+              <w:ind w:left="425.19685039370046" w:right="876.4960629921262" w:firstLine="0"/>
               <w:jc w:val="center"/>
               <w:rPr>
                 <w:rFonts w:ascii="Calibri" w:cs="Calibri" w:eastAsia="Calibri" w:hAnsi="Calibri"/>
@@ -713,10 +835,10 @@
               </w:pBdr>
               <w:shd w:fill="auto" w:val="clear"/>
               <w:spacing w:after="0" w:before="103" w:line="240" w:lineRule="auto"/>
-              <w:ind w:left="0" w:right="621" w:firstLine="0"/>
+              <w:ind w:left="141.7322834645671" w:right="199.01574803149686" w:firstLine="0"/>
               <w:jc w:val="center"/>
               <w:rPr>
-                <w:rFonts w:ascii="Arial" w:cs="Arial" w:eastAsia="Arial" w:hAnsi="Arial"/>
+                <w:rFonts w:ascii="Calibri" w:cs="Calibri" w:eastAsia="Calibri" w:hAnsi="Calibri"/>
                 <w:b w:val="1"/>
                 <w:i w:val="0"/>
                 <w:smallCaps w:val="0"/>
@@ -731,7 +853,7 @@
             </w:pPr>
             <w:r>
               <w:rPr>
-                <w:rFonts w:ascii="Arial" w:cs="Arial" w:eastAsia="Arial" w:hAnsi="Arial"/>
+                <w:rFonts w:ascii="Calibri" w:cs="Calibri" w:eastAsia="Calibri" w:hAnsi="Calibri"/>
                 <w:b w:val="1"/>
                 <w:i w:val="0"/>
                 <w:smallCaps w:val="0"/>
@@ -748,7 +870,7 @@
             </w:r>
             <w:r>
               <w:rPr>
-                <w:rFonts w:ascii="Arial" w:cs="Arial" w:eastAsia="Arial" w:hAnsi="Arial"/>
+                <w:rFonts w:ascii="Calibri" w:cs="Calibri" w:eastAsia="Calibri" w:hAnsi="Calibri"/>
                 <w:b w:val="1"/>
                 <w:sz w:val="24"/>
                 <w:szCs w:val="24"/>
@@ -792,7 +914,7 @@
               </w:pBdr>
               <w:shd w:fill="auto" w:val="clear"/>
               <w:spacing w:after="0" w:before="103" w:line="240" w:lineRule="auto"/>
-              <w:ind w:left="850.3937007874016" w:right="2102" w:firstLine="0"/>
+              <w:ind w:left="425.19685039370046" w:right="876.4960629921262" w:firstLine="0"/>
               <w:jc w:val="center"/>
               <w:rPr>
                 <w:rFonts w:ascii="Calibri" w:cs="Calibri" w:eastAsia="Calibri" w:hAnsi="Calibri"/>
@@ -824,6 +946,122 @@
           </w:p>
         </w:tc>
       </w:tr>
+      <w:tr>
+        <w:trPr>
+          <w:cantSplit w:val="1"/>
+          <w:tblHeader w:val="0"/>
+        </w:trPr>
+        <w:tc>
+          <w:tcPr>
+            <w:tcBorders>
+              <w:top w:color="000000" w:space="0" w:sz="8" w:val="single"/>
+              <w:left w:color="000000" w:space="0" w:sz="8" w:val="single"/>
+              <w:bottom w:color="000000" w:space="0" w:sz="8" w:val="single"/>
+              <w:right w:color="000000" w:space="0" w:sz="8" w:val="single"/>
+            </w:tcBorders>
+            <w:tcMar>
+              <w:top w:w="99.77952755905513" w:type="dxa"/>
+              <w:left w:w="99.77952755905513" w:type="dxa"/>
+              <w:bottom w:w="99.77952755905513" w:type="dxa"/>
+              <w:right w:w="99.77952755905513" w:type="dxa"/>
+            </w:tcMar>
+          </w:tcPr>
+          <w:p>
+            <w:pPr>
+              <w:keepNext w:val="0"/>
+              <w:keepLines w:val="0"/>
+              <w:widowControl w:val="0"/>
+              <w:pBdr>
+                <w:top w:space="0" w:sz="0" w:val="nil"/>
+                <w:left w:space="0" w:sz="0" w:val="nil"/>
+                <w:bottom w:space="0" w:sz="0" w:val="nil"/>
+                <w:right w:space="0" w:sz="0" w:val="nil"/>
+                <w:between w:space="0" w:sz="0" w:val="nil"/>
+              </w:pBdr>
+              <w:shd w:fill="auto" w:val="clear"/>
+              <w:spacing w:after="0" w:before="103" w:line="240" w:lineRule="auto"/>
+              <w:ind w:left="141.7322834645671" w:right="199.01574803149686" w:firstLine="0"/>
+              <w:jc w:val="center"/>
+              <w:rPr>
+                <w:rFonts w:ascii="Calibri" w:cs="Calibri" w:eastAsia="Calibri" w:hAnsi="Calibri"/>
+                <w:b w:val="1"/>
+                <w:i w:val="0"/>
+                <w:smallCaps w:val="0"/>
+                <w:strike w:val="0"/>
+                <w:color w:val="000000"/>
+                <w:sz w:val="24"/>
+                <w:szCs w:val="24"/>
+                <w:u w:val="none"/>
+                <w:shd w:fill="auto" w:val="clear"/>
+                <w:vertAlign w:val="baseline"/>
+              </w:rPr>
+            </w:pPr>
+            <w:r>
+              <w:rPr>
+                <w:rFonts w:ascii="Calibri" w:cs="Calibri" w:eastAsia="Calibri" w:hAnsi="Calibri"/>
+                <w:b w:val="1"/>
+                <w:sz w:val="24"/>
+                <w:szCs w:val="24"/>
+                <w:rtl w:val="0"/>
+              </w:rPr>
+              <w:t xml:space="preserve">Departamento:</w:t>
+            </w:r>
+            <w:r>
+              <w:rPr>
+                <w:rtl w:val="0"/>
+              </w:rPr>
+            </w:r>
+          </w:p>
+        </w:tc>
+        <w:tc>
+          <w:tcPr>
+            <w:tcBorders>
+              <w:top w:color="000000" w:space="0" w:sz="8" w:val="single"/>
+              <w:left w:color="000000" w:space="0" w:sz="8" w:val="single"/>
+              <w:bottom w:color="000000" w:space="0" w:sz="8" w:val="single"/>
+              <w:right w:color="000000" w:space="0" w:sz="8" w:val="single"/>
+            </w:tcBorders>
+            <w:tcMar>
+              <w:top w:w="43.08661417322835" w:type="dxa"/>
+              <w:left w:w="43.08661417322835" w:type="dxa"/>
+              <w:bottom w:w="43.08661417322835" w:type="dxa"/>
+              <w:right w:w="43.08661417322835" w:type="dxa"/>
+            </w:tcMar>
+          </w:tcPr>
+          <w:p>
+            <w:pPr>
+              <w:keepNext w:val="0"/>
+              <w:keepLines w:val="0"/>
+              <w:widowControl w:val="0"/>
+              <w:pBdr>
+                <w:top w:space="0" w:sz="0" w:val="nil"/>
+                <w:left w:space="0" w:sz="0" w:val="nil"/>
+                <w:bottom w:space="0" w:sz="0" w:val="nil"/>
+                <w:right w:space="0" w:sz="0" w:val="nil"/>
+                <w:between w:space="0" w:sz="0" w:val="nil"/>
+              </w:pBdr>
+              <w:shd w:fill="auto" w:val="clear"/>
+              <w:spacing w:after="0" w:before="103" w:line="240" w:lineRule="auto"/>
+              <w:ind w:left="425.19685039370046" w:right="876.4960629921262" w:firstLine="0"/>
+              <w:jc w:val="center"/>
+              <w:rPr>
+                <w:rFonts w:ascii="Calibri" w:cs="Calibri" w:eastAsia="Calibri" w:hAnsi="Calibri"/>
+                <w:sz w:val="24"/>
+                <w:szCs w:val="24"/>
+              </w:rPr>
+            </w:pPr>
+            <w:r>
+              <w:rPr>
+                <w:rFonts w:ascii="Calibri" w:cs="Calibri" w:eastAsia="Calibri" w:hAnsi="Calibri"/>
+                <w:sz w:val="24"/>
+                <w:szCs w:val="24"/>
+                <w:rtl w:val="0"/>
+              </w:rPr>
+              <w:t xml:space="preserve">Depto. Ing. Informática y Cs. de la Computación</w:t>
+            </w:r>
+          </w:p>
+        </w:tc>
+      </w:tr>
     </w:tbl>
     <w:p>
       <w:pPr>
@@ -856,7 +1094,7 @@
         </w:pBdr>
         <w:shd w:fill="auto" w:val="clear"/>
         <w:spacing w:after="0" w:before="0" w:line="240" w:lineRule="auto"/>
-        <w:ind w:left="850.3937007874016" w:right="0" w:firstLine="0"/>
+        <w:ind w:left="0" w:right="0" w:firstLine="0"/>
         <w:jc w:val="left"/>
         <w:rPr>
           <w:rFonts w:ascii="Comic Sans MS" w:cs="Comic Sans MS" w:eastAsia="Comic Sans MS" w:hAnsi="Comic Sans MS"/>
@@ -893,10 +1131,10 @@
         </w:pBdr>
         <w:shd w:fill="auto" w:val="clear"/>
         <w:spacing w:after="0" w:before="90" w:line="240" w:lineRule="auto"/>
-        <w:ind w:left="850.3937007874016" w:right="1117" w:firstLine="0"/>
+        <w:ind w:left="708.6614173228347" w:right="140.07874015748087" w:firstLine="0"/>
         <w:jc w:val="center"/>
         <w:rPr>
-          <w:rFonts w:ascii="Times New Roman" w:cs="Times New Roman" w:eastAsia="Times New Roman" w:hAnsi="Times New Roman"/>
+          <w:rFonts w:ascii="Arial" w:cs="Arial" w:eastAsia="Arial" w:hAnsi="Arial"/>
           <w:b w:val="1"/>
           <w:i w:val="0"/>
           <w:smallCaps w:val="0"/>
@@ -911,7 +1149,7 @@
       </w:pPr>
       <w:r>
         <w:rPr>
-          <w:rFonts w:ascii="Times New Roman" w:cs="Times New Roman" w:eastAsia="Times New Roman" w:hAnsi="Times New Roman"/>
+          <w:rFonts w:ascii="Arial" w:cs="Arial" w:eastAsia="Arial" w:hAnsi="Arial"/>
           <w:b w:val="1"/>
           <w:i w:val="0"/>
           <w:smallCaps w:val="0"/>
@@ -925,6 +1163,142 @@
           <w:rtl w:val="0"/>
         </w:rPr>
         <w:t xml:space="preserve">Introducción</w:t>
+      </w:r>
+    </w:p>
+    <w:p>
+      <w:pPr>
+        <w:keepNext w:val="0"/>
+        <w:keepLines w:val="0"/>
+        <w:pageBreakBefore w:val="0"/>
+        <w:widowControl w:val="0"/>
+        <w:pBdr>
+          <w:top w:space="0" w:sz="0" w:val="nil"/>
+          <w:left w:space="0" w:sz="0" w:val="nil"/>
+          <w:bottom w:space="0" w:sz="0" w:val="nil"/>
+          <w:right w:space="0" w:sz="0" w:val="nil"/>
+          <w:between w:space="0" w:sz="0" w:val="nil"/>
+        </w:pBdr>
+        <w:shd w:fill="auto" w:val="clear"/>
+        <w:spacing w:after="0" w:before="90" w:line="360" w:lineRule="auto"/>
+        <w:ind w:left="708.6614173228347" w:right="140.07874015748087" w:firstLine="0"/>
+        <w:jc w:val="center"/>
+        <w:rPr>
+          <w:rFonts w:ascii="Arial" w:cs="Arial" w:eastAsia="Arial" w:hAnsi="Arial"/>
+          <w:b w:val="1"/>
+          <w:sz w:val="24"/>
+          <w:szCs w:val="24"/>
+        </w:rPr>
+      </w:pPr>
+      <w:r>
+        <w:rPr>
+          <w:rtl w:val="0"/>
+        </w:rPr>
+      </w:r>
+    </w:p>
+    <w:p>
+      <w:pPr>
+        <w:spacing w:after="240" w:line="360" w:lineRule="auto"/>
+        <w:ind w:left="708.6614173228347" w:right="-1.6535433070862382" w:firstLine="720"/>
+        <w:jc w:val="both"/>
+        <w:rPr>
+          <w:rFonts w:ascii="Arial" w:cs="Arial" w:eastAsia="Arial" w:hAnsi="Arial"/>
+          <w:sz w:val="24"/>
+          <w:szCs w:val="24"/>
+        </w:rPr>
+      </w:pPr>
+      <w:r>
+        <w:rPr>
+          <w:rFonts w:ascii="Arial" w:cs="Arial" w:eastAsia="Arial" w:hAnsi="Arial"/>
+          <w:sz w:val="24"/>
+          <w:szCs w:val="24"/>
+          <w:rtl w:val="0"/>
+        </w:rPr>
+        <w:t xml:space="preserve">A</w:t>
+      </w:r>
+      <w:r>
+        <w:rPr>
+          <w:rFonts w:ascii="Arial" w:cs="Arial" w:eastAsia="Arial" w:hAnsi="Arial"/>
+          <w:sz w:val="24"/>
+          <w:szCs w:val="24"/>
+          <w:rtl w:val="0"/>
+        </w:rPr>
+        <w:t xml:space="preserve">bordaremos el problema de analizar una red social con el objetivo de proporcionar a los posibles anunciantes información relevante para tomar decisiones acertadas sobre qué usuario auspiciar en la plataforma. Para ello, se nos brinda información detallada sobre cada usuario, como su nombre, país de residencia, edad, si es creador de contenido o usuario regular, sus amigos y sus intereses.</w:t>
+      </w:r>
+    </w:p>
+    <w:p>
+      <w:pPr>
+        <w:spacing w:after="240" w:line="360" w:lineRule="auto"/>
+        <w:ind w:left="708.6614173228347" w:right="-1.6535433070862382" w:firstLine="720"/>
+        <w:jc w:val="both"/>
+        <w:rPr>
+          <w:rFonts w:ascii="Arial" w:cs="Arial" w:eastAsia="Arial" w:hAnsi="Arial"/>
+          <w:sz w:val="24"/>
+          <w:szCs w:val="24"/>
+        </w:rPr>
+      </w:pPr>
+      <w:r>
+        <w:rPr>
+          <w:rtl w:val="0"/>
+        </w:rPr>
+      </w:r>
+    </w:p>
+    <w:p>
+      <w:pPr>
+        <w:spacing w:after="240" w:before="240" w:line="360" w:lineRule="auto"/>
+        <w:ind w:left="708.6614173228347" w:right="-1.6535433070862382" w:firstLine="720"/>
+        <w:jc w:val="both"/>
+        <w:rPr>
+          <w:rFonts w:ascii="Arial" w:cs="Arial" w:eastAsia="Arial" w:hAnsi="Arial"/>
+          <w:sz w:val="24"/>
+          <w:szCs w:val="24"/>
+        </w:rPr>
+      </w:pPr>
+      <w:r>
+        <w:rPr>
+          <w:rFonts w:ascii="Arial" w:cs="Arial" w:eastAsia="Arial" w:hAnsi="Arial"/>
+          <w:sz w:val="24"/>
+          <w:szCs w:val="24"/>
+          <w:rtl w:val="0"/>
+        </w:rPr>
+        <w:t xml:space="preserve">La solución propuesta para abordar este problema consiste en desarrollar un programa en lenguaje C que permita cargar la información de la red social desde un archivo y generar un informe que cumpla con los requisitos solicitados. El programa solicitará al usuario el nombre del archivo que contiene los datos y procederá a procesar la información, filtrar la red social según los criterios del anunciante y finalmente identificar y contar las comunidades independientes.</w:t>
+      </w:r>
+    </w:p>
+    <w:p>
+      <w:pPr>
+        <w:spacing w:after="240" w:before="240" w:line="360" w:lineRule="auto"/>
+        <w:ind w:left="708.6614173228347" w:right="-1.6535433070862382" w:firstLine="720"/>
+        <w:jc w:val="both"/>
+        <w:rPr>
+          <w:rFonts w:ascii="Arial" w:cs="Arial" w:eastAsia="Arial" w:hAnsi="Arial"/>
+          <w:sz w:val="24"/>
+          <w:szCs w:val="24"/>
+        </w:rPr>
+      </w:pPr>
+      <w:r>
+        <w:rPr>
+          <w:rtl w:val="0"/>
+        </w:rPr>
+      </w:r>
+    </w:p>
+    <w:p>
+      <w:pPr>
+        <w:spacing w:after="240" w:before="240" w:line="360" w:lineRule="auto"/>
+        <w:ind w:left="708.6614173228347" w:right="-1.6535433070862382" w:firstLine="720"/>
+        <w:jc w:val="both"/>
+        <w:rPr>
+          <w:rFonts w:ascii="Arial" w:cs="Arial" w:eastAsia="Arial" w:hAnsi="Arial"/>
+          <w:sz w:val="24"/>
+          <w:szCs w:val="24"/>
+        </w:rPr>
+      </w:pPr>
+      <w:r>
+        <w:rPr>
+          <w:rFonts w:ascii="Arial" w:cs="Arial" w:eastAsia="Arial" w:hAnsi="Arial"/>
+          <w:sz w:val="24"/>
+          <w:szCs w:val="24"/>
+          <w:rtl w:val="0"/>
+        </w:rPr>
+        <w:t xml:space="preserve">La organización del informe será la siguiente: en primer lugar, se presentará una descripción detallada de la tarea y los datos disponibles en la red social. Luego, se explicará el método utilizado para generar el informe, incluyendo el proceso de filtrado de datos y la detección de comunidades independientes. Finalmente, se mostrará el informe generado, que incluirá el número de usuarios en cada comunidad, así como las listas de creadores de contenido y usuarios regulares que podrían tener mayor influencia dentro de cada comunidad.</w:t>
       </w:r>
     </w:p>
     <w:p>
@@ -942,8 +1316,8 @@
         </w:pBdr>
         <w:shd w:fill="auto" w:val="clear"/>
         <w:spacing w:after="0" w:before="90" w:line="240" w:lineRule="auto"/>
-        <w:ind w:left="850.3937007874016" w:right="1117" w:firstLine="0"/>
-        <w:jc w:val="center"/>
+        <w:ind w:left="708.6614173228347" w:right="-1.6535433070862382" w:firstLine="720"/>
+        <w:jc w:val="left"/>
         <w:rPr>
           <w:b w:val="1"/>
           <w:sz w:val="28"/>
@@ -958,13 +1332,470 @@
     </w:p>
     <w:p>
       <w:pPr>
+        <w:keepNext w:val="0"/>
+        <w:keepLines w:val="0"/>
+        <w:pageBreakBefore w:val="0"/>
+        <w:widowControl w:val="0"/>
+        <w:pBdr>
+          <w:top w:space="0" w:sz="0" w:val="nil"/>
+          <w:left w:space="0" w:sz="0" w:val="nil"/>
+          <w:bottom w:space="0" w:sz="0" w:val="nil"/>
+          <w:right w:space="0" w:sz="0" w:val="nil"/>
+          <w:between w:space="0" w:sz="0" w:val="nil"/>
+        </w:pBdr>
+        <w:shd w:fill="auto" w:val="clear"/>
+        <w:spacing w:after="0" w:before="90" w:line="240" w:lineRule="auto"/>
+        <w:ind w:left="708.6614173228347" w:right="140.07874015748087" w:firstLine="0"/>
+        <w:jc w:val="left"/>
+        <w:rPr>
+          <w:b w:val="1"/>
+          <w:sz w:val="28"/>
+          <w:szCs w:val="28"/>
+        </w:rPr>
+      </w:pPr>
+      <w:r>
+        <w:rPr>
+          <w:rtl w:val="0"/>
+        </w:rPr>
+      </w:r>
+    </w:p>
+    <w:p>
+      <w:pPr>
+        <w:keepNext w:val="0"/>
+        <w:keepLines w:val="0"/>
+        <w:pageBreakBefore w:val="0"/>
+        <w:widowControl w:val="0"/>
+        <w:pBdr>
+          <w:top w:space="0" w:sz="0" w:val="nil"/>
+          <w:left w:space="0" w:sz="0" w:val="nil"/>
+          <w:bottom w:space="0" w:sz="0" w:val="nil"/>
+          <w:right w:space="0" w:sz="0" w:val="nil"/>
+          <w:between w:space="0" w:sz="0" w:val="nil"/>
+        </w:pBdr>
+        <w:shd w:fill="auto" w:val="clear"/>
+        <w:spacing w:after="0" w:before="90" w:line="240" w:lineRule="auto"/>
+        <w:ind w:left="708.6614173228347" w:right="140.07874015748087" w:firstLine="0"/>
+        <w:jc w:val="left"/>
+        <w:rPr>
+          <w:b w:val="1"/>
+          <w:sz w:val="28"/>
+          <w:szCs w:val="28"/>
+        </w:rPr>
+      </w:pPr>
+      <w:r>
+        <w:rPr>
+          <w:rtl w:val="0"/>
+        </w:rPr>
+      </w:r>
+    </w:p>
+    <w:p>
+      <w:pPr>
+        <w:keepNext w:val="0"/>
+        <w:keepLines w:val="0"/>
+        <w:pageBreakBefore w:val="0"/>
+        <w:widowControl w:val="0"/>
+        <w:pBdr>
+          <w:top w:space="0" w:sz="0" w:val="nil"/>
+          <w:left w:space="0" w:sz="0" w:val="nil"/>
+          <w:bottom w:space="0" w:sz="0" w:val="nil"/>
+          <w:right w:space="0" w:sz="0" w:val="nil"/>
+          <w:between w:space="0" w:sz="0" w:val="nil"/>
+        </w:pBdr>
+        <w:shd w:fill="auto" w:val="clear"/>
+        <w:spacing w:after="0" w:before="90" w:line="240" w:lineRule="auto"/>
+        <w:ind w:left="708.6614173228347" w:right="140.07874015748087" w:firstLine="0"/>
+        <w:jc w:val="left"/>
+        <w:rPr>
+          <w:b w:val="1"/>
+          <w:sz w:val="28"/>
+          <w:szCs w:val="28"/>
+        </w:rPr>
+      </w:pPr>
+      <w:r>
+        <w:rPr>
+          <w:rtl w:val="0"/>
+        </w:rPr>
+      </w:r>
+    </w:p>
+    <w:p>
+      <w:pPr>
+        <w:keepNext w:val="0"/>
+        <w:keepLines w:val="0"/>
+        <w:pageBreakBefore w:val="0"/>
+        <w:widowControl w:val="0"/>
+        <w:pBdr>
+          <w:top w:space="0" w:sz="0" w:val="nil"/>
+          <w:left w:space="0" w:sz="0" w:val="nil"/>
+          <w:bottom w:space="0" w:sz="0" w:val="nil"/>
+          <w:right w:space="0" w:sz="0" w:val="nil"/>
+          <w:between w:space="0" w:sz="0" w:val="nil"/>
+        </w:pBdr>
+        <w:shd w:fill="auto" w:val="clear"/>
+        <w:spacing w:after="0" w:before="90" w:line="240" w:lineRule="auto"/>
+        <w:ind w:left="708.6614173228347" w:right="140.07874015748087" w:firstLine="0"/>
+        <w:jc w:val="left"/>
+        <w:rPr>
+          <w:b w:val="1"/>
+          <w:sz w:val="28"/>
+          <w:szCs w:val="28"/>
+        </w:rPr>
+      </w:pPr>
+      <w:r>
+        <w:rPr>
+          <w:rtl w:val="0"/>
+        </w:rPr>
+      </w:r>
+    </w:p>
+    <w:p>
+      <w:pPr>
+        <w:keepNext w:val="0"/>
+        <w:keepLines w:val="0"/>
+        <w:pageBreakBefore w:val="0"/>
+        <w:widowControl w:val="0"/>
+        <w:pBdr>
+          <w:top w:space="0" w:sz="0" w:val="nil"/>
+          <w:left w:space="0" w:sz="0" w:val="nil"/>
+          <w:bottom w:space="0" w:sz="0" w:val="nil"/>
+          <w:right w:space="0" w:sz="0" w:val="nil"/>
+          <w:between w:space="0" w:sz="0" w:val="nil"/>
+        </w:pBdr>
+        <w:shd w:fill="auto" w:val="clear"/>
+        <w:spacing w:after="0" w:before="90" w:line="240" w:lineRule="auto"/>
+        <w:ind w:left="708.6614173228347" w:right="140.07874015748087" w:firstLine="0"/>
+        <w:jc w:val="left"/>
+        <w:rPr>
+          <w:b w:val="1"/>
+          <w:sz w:val="28"/>
+          <w:szCs w:val="28"/>
+        </w:rPr>
+      </w:pPr>
+      <w:r>
+        <w:rPr>
+          <w:rtl w:val="0"/>
+        </w:rPr>
+      </w:r>
+    </w:p>
+    <w:p>
+      <w:pPr>
+        <w:keepNext w:val="0"/>
+        <w:keepLines w:val="0"/>
+        <w:pageBreakBefore w:val="0"/>
+        <w:widowControl w:val="0"/>
+        <w:pBdr>
+          <w:top w:space="0" w:sz="0" w:val="nil"/>
+          <w:left w:space="0" w:sz="0" w:val="nil"/>
+          <w:bottom w:space="0" w:sz="0" w:val="nil"/>
+          <w:right w:space="0" w:sz="0" w:val="nil"/>
+          <w:between w:space="0" w:sz="0" w:val="nil"/>
+        </w:pBdr>
+        <w:shd w:fill="auto" w:val="clear"/>
+        <w:spacing w:after="0" w:before="90" w:line="240" w:lineRule="auto"/>
+        <w:ind w:left="708.6614173228347" w:right="140.07874015748087" w:firstLine="0"/>
+        <w:jc w:val="left"/>
+        <w:rPr>
+          <w:b w:val="1"/>
+          <w:sz w:val="28"/>
+          <w:szCs w:val="28"/>
+        </w:rPr>
+      </w:pPr>
+      <w:r>
+        <w:rPr>
+          <w:rtl w:val="0"/>
+        </w:rPr>
+      </w:r>
+    </w:p>
+    <w:p>
+      <w:pPr>
+        <w:keepNext w:val="0"/>
+        <w:keepLines w:val="0"/>
+        <w:pageBreakBefore w:val="0"/>
+        <w:widowControl w:val="0"/>
+        <w:pBdr>
+          <w:top w:space="0" w:sz="0" w:val="nil"/>
+          <w:left w:space="0" w:sz="0" w:val="nil"/>
+          <w:bottom w:space="0" w:sz="0" w:val="nil"/>
+          <w:right w:space="0" w:sz="0" w:val="nil"/>
+          <w:between w:space="0" w:sz="0" w:val="nil"/>
+        </w:pBdr>
+        <w:shd w:fill="auto" w:val="clear"/>
+        <w:spacing w:after="0" w:before="90" w:line="240" w:lineRule="auto"/>
+        <w:ind w:left="708.6614173228347" w:right="140.07874015748087" w:firstLine="0"/>
+        <w:jc w:val="left"/>
+        <w:rPr>
+          <w:b w:val="1"/>
+          <w:sz w:val="28"/>
+          <w:szCs w:val="28"/>
+        </w:rPr>
+      </w:pPr>
+      <w:r>
+        <w:rPr>
+          <w:rtl w:val="0"/>
+        </w:rPr>
+      </w:r>
+    </w:p>
+    <w:p>
+      <w:pPr>
+        <w:keepNext w:val="0"/>
+        <w:keepLines w:val="0"/>
+        <w:pageBreakBefore w:val="0"/>
+        <w:widowControl w:val="0"/>
+        <w:pBdr>
+          <w:top w:space="0" w:sz="0" w:val="nil"/>
+          <w:left w:space="0" w:sz="0" w:val="nil"/>
+          <w:bottom w:space="0" w:sz="0" w:val="nil"/>
+          <w:right w:space="0" w:sz="0" w:val="nil"/>
+          <w:between w:space="0" w:sz="0" w:val="nil"/>
+        </w:pBdr>
+        <w:shd w:fill="auto" w:val="clear"/>
+        <w:spacing w:after="0" w:before="90" w:line="240" w:lineRule="auto"/>
+        <w:ind w:left="0" w:right="140.07874015748087" w:firstLine="0"/>
+        <w:jc w:val="left"/>
+        <w:rPr>
+          <w:b w:val="1"/>
+          <w:sz w:val="28"/>
+          <w:szCs w:val="28"/>
+        </w:rPr>
+      </w:pPr>
+      <w:r>
+        <w:rPr>
+          <w:rtl w:val="0"/>
+        </w:rPr>
+      </w:r>
+    </w:p>
+    <w:p>
+      <w:pPr>
+        <w:keepNext w:val="0"/>
+        <w:keepLines w:val="0"/>
+        <w:pageBreakBefore w:val="0"/>
+        <w:widowControl w:val="0"/>
+        <w:pBdr>
+          <w:top w:space="0" w:sz="0" w:val="nil"/>
+          <w:left w:space="0" w:sz="0" w:val="nil"/>
+          <w:bottom w:space="0" w:sz="0" w:val="nil"/>
+          <w:right w:space="0" w:sz="0" w:val="nil"/>
+          <w:between w:space="0" w:sz="0" w:val="nil"/>
+        </w:pBdr>
+        <w:shd w:fill="auto" w:val="clear"/>
+        <w:spacing w:after="0" w:before="90" w:line="240" w:lineRule="auto"/>
+        <w:ind w:left="708.6614173228347" w:right="140.07874015748087" w:firstLine="0"/>
+        <w:jc w:val="left"/>
+        <w:rPr>
+          <w:b w:val="1"/>
+          <w:sz w:val="28"/>
+          <w:szCs w:val="28"/>
+        </w:rPr>
+      </w:pPr>
+      <w:r>
+        <w:rPr>
+          <w:b w:val="1"/>
+          <w:sz w:val="28"/>
+          <w:szCs w:val="28"/>
+          <w:rtl w:val="0"/>
+        </w:rPr>
+        <w:t xml:space="preserve">Objetivos:</w:t>
+      </w:r>
+    </w:p>
+    <w:p>
+      <w:pPr>
+        <w:keepNext w:val="0"/>
+        <w:keepLines w:val="0"/>
+        <w:pageBreakBefore w:val="0"/>
+        <w:widowControl w:val="0"/>
+        <w:pBdr>
+          <w:top w:space="0" w:sz="0" w:val="nil"/>
+          <w:left w:space="0" w:sz="0" w:val="nil"/>
+          <w:bottom w:space="0" w:sz="0" w:val="nil"/>
+          <w:right w:space="0" w:sz="0" w:val="nil"/>
+          <w:between w:space="0" w:sz="0" w:val="nil"/>
+        </w:pBdr>
+        <w:shd w:fill="auto" w:val="clear"/>
+        <w:spacing w:after="0" w:before="90" w:line="240" w:lineRule="auto"/>
+        <w:ind w:left="708.6614173228347" w:right="140.07874015748087" w:firstLine="0"/>
+        <w:jc w:val="left"/>
+        <w:rPr>
+          <w:b w:val="1"/>
+          <w:sz w:val="28"/>
+          <w:szCs w:val="28"/>
+        </w:rPr>
+      </w:pPr>
+      <w:r>
+        <w:rPr>
+          <w:rtl w:val="0"/>
+        </w:rPr>
+      </w:r>
+    </w:p>
+    <w:p>
+      <w:pPr>
+        <w:spacing w:after="240" w:line="360" w:lineRule="auto"/>
+        <w:ind w:left="708.6614173228347" w:right="140.07874015748087" w:firstLine="11.338582677165334"/>
+        <w:jc w:val="both"/>
+        <w:rPr>
+          <w:sz w:val="28"/>
+          <w:szCs w:val="28"/>
+        </w:rPr>
+      </w:pPr>
+      <w:r>
+        <w:rPr>
+          <w:sz w:val="28"/>
+          <w:szCs w:val="28"/>
+          <w:rtl w:val="0"/>
+        </w:rPr>
+        <w:t xml:space="preserve">  Analizar los datos de una red social y generar un informe que proporcione información útil a posibles anunciantes:</w:t>
+      </w:r>
+    </w:p>
+    <w:p>
+      <w:pPr>
+        <w:numPr>
+          <w:ilvl w:val="0"/>
+          <w:numId w:val="1"/>
+        </w:numPr>
         <w:spacing w:after="240" w:before="240" w:line="360" w:lineRule="auto"/>
-        <w:ind w:left="566.9291338582675" w:right="-1.6535433070862382" w:firstLine="153.0708661417325"/>
+        <w:ind w:left="1440" w:right="140.07874015748087" w:hanging="360"/>
         <w:jc w:val="both"/>
         <w:rPr>
-          <w:rFonts w:ascii="Arial" w:cs="Arial" w:eastAsia="Arial" w:hAnsi="Arial"/>
-          <w:sz w:val="24"/>
-          <w:szCs w:val="24"/>
+          <w:sz w:val="28"/>
+          <w:szCs w:val="28"/>
+          <w:u w:val="none"/>
+        </w:rPr>
+      </w:pPr>
+      <w:r>
+        <w:rPr>
+          <w:b w:val="1"/>
+          <w:sz w:val="28"/>
+          <w:szCs w:val="28"/>
+          <w:rtl w:val="0"/>
+        </w:rPr>
+        <w:t xml:space="preserve">Comprender y procesar la información de una red social</w:t>
+      </w:r>
+      <w:r>
+        <w:rPr>
+          <w:sz w:val="28"/>
+          <w:szCs w:val="28"/>
+          <w:rtl w:val="0"/>
+        </w:rPr>
+        <w:t xml:space="preserve">: Extraer los detalles relevantes de cada usuario y establecer las conexiones entre ellos.</w:t>
+      </w:r>
+    </w:p>
+    <w:p>
+      <w:pPr>
+        <w:spacing w:after="240" w:before="240" w:line="360" w:lineRule="auto"/>
+        <w:ind w:left="1440" w:right="140.07874015748087" w:firstLine="0"/>
+        <w:jc w:val="both"/>
+        <w:rPr>
+          <w:sz w:val="28"/>
+          <w:szCs w:val="28"/>
+        </w:rPr>
+      </w:pPr>
+      <w:r>
+        <w:rPr>
+          <w:rtl w:val="0"/>
+        </w:rPr>
+      </w:r>
+    </w:p>
+    <w:p>
+      <w:pPr>
+        <w:numPr>
+          <w:ilvl w:val="0"/>
+          <w:numId w:val="1"/>
+        </w:numPr>
+        <w:spacing w:after="240" w:before="240" w:line="360" w:lineRule="auto"/>
+        <w:ind w:left="1440" w:right="140.07874015748087" w:hanging="360"/>
+        <w:jc w:val="both"/>
+        <w:rPr>
+          <w:sz w:val="28"/>
+          <w:szCs w:val="28"/>
+          <w:u w:val="none"/>
+        </w:rPr>
+      </w:pPr>
+      <w:r>
+        <w:rPr>
+          <w:b w:val="1"/>
+          <w:sz w:val="28"/>
+          <w:szCs w:val="28"/>
+          <w:rtl w:val="0"/>
+        </w:rPr>
+        <w:t xml:space="preserve">Filtrar la red social según criterios específicos</w:t>
+      </w:r>
+      <w:r>
+        <w:rPr>
+          <w:sz w:val="28"/>
+          <w:szCs w:val="28"/>
+          <w:rtl w:val="0"/>
+        </w:rPr>
+        <w:t xml:space="preserve">: Permite seleccionar un público objetivo de acuerdo con los criterios establecidos por el anunciante. Filtrando la red social en función del país de residencia, rango de edad e intereses de los usuarios.</w:t>
+      </w:r>
+    </w:p>
+    <w:p>
+      <w:pPr>
+        <w:spacing w:after="240" w:before="240" w:line="360" w:lineRule="auto"/>
+        <w:ind w:left="1440" w:right="140.07874015748087" w:firstLine="0"/>
+        <w:jc w:val="both"/>
+        <w:rPr>
+          <w:b w:val="1"/>
+          <w:sz w:val="28"/>
+          <w:szCs w:val="28"/>
+        </w:rPr>
+      </w:pPr>
+      <w:r>
+        <w:rPr>
+          <w:rtl w:val="0"/>
+        </w:rPr>
+      </w:r>
+    </w:p>
+    <w:p>
+      <w:pPr>
+        <w:numPr>
+          <w:ilvl w:val="0"/>
+          <w:numId w:val="1"/>
+        </w:numPr>
+        <w:spacing w:after="240" w:before="240" w:line="360" w:lineRule="auto"/>
+        <w:ind w:left="1440" w:right="140.07874015748087" w:hanging="360"/>
+        <w:jc w:val="both"/>
+        <w:rPr>
+          <w:sz w:val="28"/>
+          <w:szCs w:val="28"/>
+          <w:u w:val="none"/>
+        </w:rPr>
+      </w:pPr>
+      <w:r>
+        <w:rPr>
+          <w:b w:val="1"/>
+          <w:sz w:val="28"/>
+          <w:szCs w:val="28"/>
+          <w:rtl w:val="0"/>
+        </w:rPr>
+        <w:t xml:space="preserve">Identificar y contar comunidades independientes</w:t>
+      </w:r>
+      <w:r>
+        <w:rPr>
+          <w:sz w:val="28"/>
+          <w:szCs w:val="28"/>
+          <w:rtl w:val="0"/>
+        </w:rPr>
+        <w:t xml:space="preserve">: Determinar y contar las comunidades independientes presentes en la red social filtrada. Analizando las conexiones entre los usuarios y detectar grupos de usuarios conectados directa o indirectamente a través de una sucesión de amistades.</w:t>
+      </w:r>
+    </w:p>
+    <w:p>
+      <w:pPr>
+        <w:keepNext w:val="0"/>
+        <w:keepLines w:val="0"/>
+        <w:pageBreakBefore w:val="0"/>
+        <w:widowControl w:val="0"/>
+        <w:pBdr>
+          <w:top w:space="0" w:sz="0" w:val="nil"/>
+          <w:left w:space="0" w:sz="0" w:val="nil"/>
+          <w:bottom w:space="0" w:sz="0" w:val="nil"/>
+          <w:right w:space="0" w:sz="0" w:val="nil"/>
+          <w:between w:space="0" w:sz="0" w:val="nil"/>
+        </w:pBdr>
+        <w:shd w:fill="auto" w:val="clear"/>
+        <w:spacing w:after="0" w:before="90" w:line="240" w:lineRule="auto"/>
+        <w:ind w:left="708.6614173228347" w:right="140.07874015748087" w:firstLine="0"/>
+        <w:jc w:val="center"/>
+        <w:rPr>
+          <w:b w:val="1"/>
+          <w:sz w:val="28"/>
+          <w:szCs w:val="28"/>
         </w:rPr>
         <w:sectPr>
           <w:headerReference r:id="rId12" w:type="default"/>
@@ -997,57 +1828,23 @@
         </w:pBdr>
         <w:shd w:fill="auto" w:val="clear"/>
         <w:spacing w:after="0" w:before="269" w:line="240" w:lineRule="auto"/>
-        <w:ind w:left="566.9291338582675" w:right="-1.6535433070862382" w:firstLine="0"/>
-        <w:jc w:val="center"/>
-        <w:rPr>
-          <w:rFonts w:ascii="Comic Sans MS" w:cs="Comic Sans MS" w:eastAsia="Comic Sans MS" w:hAnsi="Comic Sans MS"/>
-          <w:b w:val="1"/>
-          <w:i w:val="0"/>
-          <w:smallCaps w:val="0"/>
-          <w:strike w:val="0"/>
-          <w:color w:val="000000"/>
-          <w:sz w:val="28"/>
-          <w:szCs w:val="28"/>
-          <w:u w:val="none"/>
-          <w:shd w:fill="auto" w:val="clear"/>
-          <w:vertAlign w:val="baseline"/>
-        </w:rPr>
+        <w:ind w:left="708.6614173228347" w:right="140.07874015748087" w:firstLine="0"/>
+        <w:jc w:val="left"/>
+        <w:rPr/>
       </w:pPr>
       <w:bookmarkStart w:colFirst="0" w:colLast="0" w:name="_heading=h.l916ls3e929v" w:id="0"/>
       <w:bookmarkEnd w:id="0"/>
       <w:r>
         <w:rPr>
-          <w:rFonts w:ascii="Comic Sans MS" w:cs="Comic Sans MS" w:eastAsia="Comic Sans MS" w:hAnsi="Comic Sans MS"/>
-          <w:b w:val="1"/>
-          <w:i w:val="0"/>
-          <w:smallCaps w:val="0"/>
-          <w:strike w:val="0"/>
-          <w:color w:val="000000"/>
-          <w:sz w:val="28"/>
-          <w:szCs w:val="28"/>
-          <w:u w:val="none"/>
-          <w:shd w:fill="auto" w:val="clear"/>
-          <w:vertAlign w:val="baseline"/>
-          <w:rtl w:val="0"/>
-        </w:rPr>
-        <w:t xml:space="preserve">Desarrollo</w:t>
+          <w:rtl w:val="0"/>
+        </w:rPr>
       </w:r>
     </w:p>
     <w:p>
       <w:pPr>
-        <w:ind w:left="566.9291338582675" w:right="-1.6535433070862382" w:firstLine="0"/>
-        <w:rPr/>
-      </w:pPr>
-      <w:r>
-        <w:rPr>
-          <w:rtl w:val="0"/>
-        </w:rPr>
-      </w:r>
-    </w:p>
-    <w:p>
-      <w:pPr>
+        <w:pStyle w:val="Heading3"/>
         <w:spacing w:after="240" w:before="240" w:line="276" w:lineRule="auto"/>
-        <w:ind w:left="0" w:firstLine="0"/>
+        <w:ind w:left="708.6614173228347" w:right="140.07874015748087" w:firstLine="0"/>
         <w:jc w:val="both"/>
         <w:rPr>
           <w:rFonts w:ascii="Arial" w:cs="Arial" w:eastAsia="Arial" w:hAnsi="Arial"/>
@@ -1055,33 +1852,22 @@
           <w:szCs w:val="24"/>
         </w:rPr>
       </w:pPr>
-      <w:r>
-        <w:rPr>
-          <w:rtl w:val="0"/>
-        </w:rPr>
-      </w:r>
-    </w:p>
-    <w:p>
-      <w:pPr>
-        <w:spacing w:after="240" w:before="240" w:line="276" w:lineRule="auto"/>
-        <w:ind w:left="0" w:firstLine="0"/>
-        <w:jc w:val="both"/>
+      <w:bookmarkStart w:colFirst="0" w:colLast="0" w:name="_heading=h.ooiuy6cc1g1" w:id="1"/>
+      <w:bookmarkEnd w:id="1"/>
+      <w:r>
         <w:rPr>
           <w:rFonts w:ascii="Arial" w:cs="Arial" w:eastAsia="Arial" w:hAnsi="Arial"/>
           <w:sz w:val="24"/>
           <w:szCs w:val="24"/>
-        </w:rPr>
-      </w:pPr>
-      <w:r>
-        <w:rPr>
-          <w:rtl w:val="0"/>
-        </w:rPr>
+          <w:rtl w:val="0"/>
+        </w:rPr>
+        <w:t xml:space="preserve">Modelo:</w:t>
       </w:r>
     </w:p>
     <w:p>
       <w:pPr>
         <w:spacing w:after="240" w:before="240" w:line="276" w:lineRule="auto"/>
-        <w:ind w:left="0" w:firstLine="0"/>
+        <w:ind w:left="708.6614173228347" w:right="140.07874015748087" w:firstLine="0"/>
         <w:jc w:val="both"/>
         <w:rPr>
           <w:rFonts w:ascii="Arial" w:cs="Arial" w:eastAsia="Arial" w:hAnsi="Arial"/>
@@ -1098,7 +1884,7 @@
     <w:p>
       <w:pPr>
         <w:spacing w:after="240" w:before="240" w:line="276" w:lineRule="auto"/>
-        <w:ind w:left="0" w:firstLine="0"/>
+        <w:ind w:left="708.6614173228347" w:right="140.07874015748087" w:firstLine="0"/>
         <w:jc w:val="both"/>
         <w:rPr>
           <w:rFonts w:ascii="Arial" w:cs="Arial" w:eastAsia="Arial" w:hAnsi="Arial"/>
@@ -1108,35 +1894,35 @@
       </w:pPr>
       <w:r>
         <w:rPr>
+          <w:rtl w:val="0"/>
+        </w:rPr>
+      </w:r>
+    </w:p>
+    <w:p>
+      <w:pPr>
+        <w:spacing w:after="240" w:before="240" w:line="276" w:lineRule="auto"/>
+        <w:ind w:left="708.6614173228347" w:right="140.07874015748087" w:firstLine="0"/>
+        <w:jc w:val="both"/>
+        <w:rPr>
           <w:rFonts w:ascii="Arial" w:cs="Arial" w:eastAsia="Arial" w:hAnsi="Arial"/>
           <w:sz w:val="24"/>
           <w:szCs w:val="24"/>
-          <w:rtl w:val="0"/>
-        </w:rPr>
-        <w:t xml:space="preserve">[Imagenes de implementación]</w:t>
-      </w:r>
-    </w:p>
-    <w:p>
-      <w:pPr>
-        <w:spacing w:after="240" w:before="240" w:line="276" w:lineRule="auto"/>
-        <w:ind w:left="0" w:firstLine="0"/>
-        <w:jc w:val="both"/>
+        </w:rPr>
+      </w:pPr>
+      <w:r>
         <w:rPr>
           <w:rFonts w:ascii="Arial" w:cs="Arial" w:eastAsia="Arial" w:hAnsi="Arial"/>
           <w:sz w:val="24"/>
           <w:szCs w:val="24"/>
-        </w:rPr>
-      </w:pPr>
-      <w:r>
-        <w:rPr>
-          <w:rtl w:val="0"/>
-        </w:rPr>
+          <w:rtl w:val="0"/>
+        </w:rPr>
+        <w:t xml:space="preserve">[Imagenes de implementación]</w:t>
       </w:r>
     </w:p>
     <w:p>
       <w:pPr>
         <w:spacing w:after="240" w:before="240" w:line="276" w:lineRule="auto"/>
-        <w:ind w:left="0" w:firstLine="0"/>
+        <w:ind w:left="708.6614173228347" w:right="140.07874015748087" w:firstLine="0"/>
         <w:jc w:val="both"/>
         <w:rPr>
           <w:rFonts w:ascii="Arial" w:cs="Arial" w:eastAsia="Arial" w:hAnsi="Arial"/>
@@ -1146,103 +1932,379 @@
       </w:pPr>
       <w:r>
         <w:rPr>
-          <w:rtl w:val="0"/>
-        </w:rPr>
-      </w:r>
-    </w:p>
-    <w:p>
-      <w:pPr>
-        <w:spacing w:after="240" w:before="240" w:line="276" w:lineRule="auto"/>
-        <w:ind w:left="0" w:firstLine="0"/>
-        <w:jc w:val="both"/>
-        <w:rPr>
           <w:rFonts w:ascii="Arial" w:cs="Arial" w:eastAsia="Arial" w:hAnsi="Arial"/>
           <w:sz w:val="24"/>
           <w:szCs w:val="24"/>
         </w:rPr>
-      </w:pPr>
-      <w:r>
-        <w:rPr>
-          <w:rtl w:val="0"/>
-        </w:rPr>
-      </w:r>
-    </w:p>
-    <w:p>
-      <w:pPr>
-        <w:spacing w:after="240" w:before="240" w:line="276" w:lineRule="auto"/>
-        <w:ind w:left="0" w:firstLine="0"/>
-        <w:jc w:val="both"/>
+        <w:drawing>
+          <wp:inline distB="114300" distT="114300" distL="114300" distR="114300">
+            <wp:extent cx="5124764" cy="2219979"/>
+            <wp:effectExtent b="0" l="0" r="0" t="0"/>
+            <wp:docPr id="74" name="image1.png"/>
+            <a:graphic>
+              <a:graphicData uri="http://schemas.openxmlformats.org/drawingml/2006/picture">
+                <pic:pic>
+                  <pic:nvPicPr>
+                    <pic:cNvPr id="0" name="image1.png"/>
+                    <pic:cNvPicPr preferRelativeResize="0"/>
+                  </pic:nvPicPr>
+                  <pic:blipFill>
+                    <a:blip r:embed="rId15"/>
+                    <a:srcRect b="0" l="0" r="0" t="0"/>
+                    <a:stretch>
+                      <a:fillRect/>
+                    </a:stretch>
+                  </pic:blipFill>
+                  <pic:spPr>
+                    <a:xfrm>
+                      <a:off x="0" y="0"/>
+                      <a:ext cx="5124764" cy="2219979"/>
+                    </a:xfrm>
+                    <a:prstGeom prst="rect"/>
+                    <a:ln/>
+                  </pic:spPr>
+                </pic:pic>
+              </a:graphicData>
+            </a:graphic>
+          </wp:inline>
+        </w:drawing>
+      </w:r>
+      <w:r>
         <w:rPr>
           <w:rFonts w:ascii="Arial" w:cs="Arial" w:eastAsia="Arial" w:hAnsi="Arial"/>
           <w:sz w:val="24"/>
           <w:szCs w:val="24"/>
-        </w:rPr>
-      </w:pPr>
-      <w:r>
-        <w:rPr>
-          <w:rtl w:val="0"/>
-        </w:rPr>
-      </w:r>
-    </w:p>
-    <w:p>
-      <w:pPr>
-        <w:spacing w:after="240" w:before="240" w:line="276" w:lineRule="auto"/>
-        <w:ind w:left="0" w:firstLine="0"/>
-        <w:jc w:val="both"/>
+          <w:rtl w:val="0"/>
+        </w:rPr>
+        <w:t xml:space="preserve">     </w:t>
+      </w:r>
+      <w:r>
         <w:rPr>
           <w:rFonts w:ascii="Arial" w:cs="Arial" w:eastAsia="Arial" w:hAnsi="Arial"/>
           <w:sz w:val="24"/>
           <w:szCs w:val="24"/>
         </w:rPr>
-      </w:pPr>
-      <w:r>
-        <w:rPr>
-          <w:rtl w:val="0"/>
-        </w:rPr>
-      </w:r>
-    </w:p>
-    <w:p>
-      <w:pPr>
-        <w:spacing w:after="240" w:before="240" w:line="276" w:lineRule="auto"/>
-        <w:ind w:left="0" w:firstLine="0"/>
-        <w:jc w:val="both"/>
+        <w:drawing>
+          <wp:inline distB="114300" distT="114300" distL="114300" distR="114300">
+            <wp:extent cx="2060593" cy="2658254"/>
+            <wp:effectExtent b="0" l="0" r="0" t="0"/>
+            <wp:docPr id="73" name="image6.png"/>
+            <a:graphic>
+              <a:graphicData uri="http://schemas.openxmlformats.org/drawingml/2006/picture">
+                <pic:pic>
+                  <pic:nvPicPr>
+                    <pic:cNvPr id="0" name="image6.png"/>
+                    <pic:cNvPicPr preferRelativeResize="0"/>
+                  </pic:nvPicPr>
+                  <pic:blipFill>
+                    <a:blip r:embed="rId16"/>
+                    <a:srcRect b="0" l="0" r="0" t="0"/>
+                    <a:stretch>
+                      <a:fillRect/>
+                    </a:stretch>
+                  </pic:blipFill>
+                  <pic:spPr>
+                    <a:xfrm>
+                      <a:off x="0" y="0"/>
+                      <a:ext cx="2060593" cy="2658254"/>
+                    </a:xfrm>
+                    <a:prstGeom prst="rect"/>
+                    <a:ln/>
+                  </pic:spPr>
+                </pic:pic>
+              </a:graphicData>
+            </a:graphic>
+          </wp:inline>
+        </w:drawing>
+      </w:r>
+      <w:r>
         <w:rPr>
           <w:rFonts w:ascii="Arial" w:cs="Arial" w:eastAsia="Arial" w:hAnsi="Arial"/>
           <w:sz w:val="24"/>
           <w:szCs w:val="24"/>
-        </w:rPr>
-      </w:pPr>
-      <w:r>
-        <w:rPr>
-          <w:rtl w:val="0"/>
-        </w:rPr>
-      </w:r>
-    </w:p>
-    <w:p>
-      <w:pPr>
-        <w:spacing w:after="240" w:before="240" w:line="276" w:lineRule="auto"/>
-        <w:ind w:left="0" w:firstLine="0"/>
-        <w:jc w:val="both"/>
+          <w:rtl w:val="0"/>
+        </w:rPr>
+        <w:t xml:space="preserve">           </w:t>
+      </w:r>
+      <w:r>
         <w:rPr>
           <w:rFonts w:ascii="Arial" w:cs="Arial" w:eastAsia="Arial" w:hAnsi="Arial"/>
           <w:sz w:val="24"/>
           <w:szCs w:val="24"/>
         </w:rPr>
-      </w:pPr>
-      <w:r>
+        <w:drawing>
+          <wp:inline distB="114300" distT="114300" distL="114300" distR="114300">
+            <wp:extent cx="2345637" cy="2629679"/>
+            <wp:effectExtent b="0" l="0" r="0" t="0"/>
+            <wp:docPr id="70" name="image7.png"/>
+            <a:graphic>
+              <a:graphicData uri="http://schemas.openxmlformats.org/drawingml/2006/picture">
+                <pic:pic>
+                  <pic:nvPicPr>
+                    <pic:cNvPr id="0" name="image7.png"/>
+                    <pic:cNvPicPr preferRelativeResize="0"/>
+                  </pic:nvPicPr>
+                  <pic:blipFill>
+                    <a:blip r:embed="rId17"/>
+                    <a:srcRect b="0" l="0" r="0" t="0"/>
+                    <a:stretch>
+                      <a:fillRect/>
+                    </a:stretch>
+                  </pic:blipFill>
+                  <pic:spPr>
+                    <a:xfrm>
+                      <a:off x="0" y="0"/>
+                      <a:ext cx="2345637" cy="2629679"/>
+                    </a:xfrm>
+                    <a:prstGeom prst="rect"/>
+                    <a:ln/>
+                  </pic:spPr>
+                </pic:pic>
+              </a:graphicData>
+            </a:graphic>
+          </wp:inline>
+        </w:drawing>
+      </w:r>
+      <w:r>
+        <w:rPr>
+          <w:rtl w:val="0"/>
+        </w:rPr>
+      </w:r>
+    </w:p>
+    <w:p>
+      <w:pPr>
+        <w:pStyle w:val="Heading3"/>
+        <w:spacing w:after="240" w:before="240" w:line="276" w:lineRule="auto"/>
+        <w:ind w:left="708.6614173228347" w:right="140.07874015748087" w:firstLine="0"/>
+        <w:jc w:val="both"/>
         <w:rPr>
           <w:rFonts w:ascii="Arial" w:cs="Arial" w:eastAsia="Arial" w:hAnsi="Arial"/>
           <w:sz w:val="24"/>
           <w:szCs w:val="24"/>
-          <w:rtl w:val="0"/>
-        </w:rPr>
-        <w:t xml:space="preserve">[conclusión]</w:t>
+        </w:rPr>
+      </w:pPr>
+      <w:bookmarkStart w:colFirst="0" w:colLast="0" w:name="_heading=h.d0wxczywwmz5" w:id="2"/>
+      <w:bookmarkEnd w:id="2"/>
+      <w:r>
+        <w:rPr>
+          <w:rFonts w:ascii="Arial" w:cs="Arial" w:eastAsia="Arial" w:hAnsi="Arial"/>
+          <w:sz w:val="24"/>
+          <w:szCs w:val="24"/>
+          <w:rtl w:val="0"/>
+        </w:rPr>
+        <w:t xml:space="preserve">Implementación:</w:t>
+      </w:r>
+    </w:p>
+    <w:p>
+      <w:pPr>
+        <w:spacing w:after="240" w:before="240" w:line="276" w:lineRule="auto"/>
+        <w:ind w:left="708.6614173228347" w:right="140.07874015748087" w:firstLine="0"/>
+        <w:jc w:val="both"/>
+        <w:rPr>
+          <w:rFonts w:ascii="Arial" w:cs="Arial" w:eastAsia="Arial" w:hAnsi="Arial"/>
+          <w:sz w:val="24"/>
+          <w:szCs w:val="24"/>
+        </w:rPr>
+      </w:pPr>
+      <w:r>
+        <w:rPr>
+          <w:rtl w:val="0"/>
+        </w:rPr>
+      </w:r>
+    </w:p>
+    <w:p>
+      <w:pPr>
+        <w:spacing w:after="240" w:before="240" w:line="276" w:lineRule="auto"/>
+        <w:ind w:left="708.6614173228347" w:right="140.07874015748087" w:firstLine="0"/>
+        <w:jc w:val="both"/>
+        <w:rPr>
+          <w:rFonts w:ascii="Arial" w:cs="Arial" w:eastAsia="Arial" w:hAnsi="Arial"/>
+          <w:b w:val="1"/>
+          <w:sz w:val="24"/>
+          <w:szCs w:val="24"/>
+        </w:rPr>
+      </w:pPr>
+      <w:r>
+        <w:rPr>
+          <w:rtl w:val="0"/>
+        </w:rPr>
+      </w:r>
+    </w:p>
+    <w:p>
+      <w:pPr>
+        <w:spacing w:after="240" w:before="240" w:line="276" w:lineRule="auto"/>
+        <w:ind w:left="708.6614173228347" w:right="140.07874015748087" w:firstLine="0"/>
+        <w:jc w:val="both"/>
+        <w:rPr>
+          <w:rFonts w:ascii="Arial" w:cs="Arial" w:eastAsia="Arial" w:hAnsi="Arial"/>
+          <w:b w:val="1"/>
+          <w:sz w:val="24"/>
+          <w:szCs w:val="24"/>
+        </w:rPr>
+      </w:pPr>
+      <w:r>
+        <w:rPr>
+          <w:rtl w:val="0"/>
+        </w:rPr>
+      </w:r>
+    </w:p>
+    <w:p>
+      <w:pPr>
+        <w:spacing w:after="240" w:before="240" w:line="276" w:lineRule="auto"/>
+        <w:ind w:left="708.6614173228347" w:right="140.07874015748087" w:firstLine="0"/>
+        <w:jc w:val="both"/>
+        <w:rPr>
+          <w:rFonts w:ascii="Arial" w:cs="Arial" w:eastAsia="Arial" w:hAnsi="Arial"/>
+          <w:b w:val="1"/>
+          <w:sz w:val="24"/>
+          <w:szCs w:val="24"/>
+        </w:rPr>
+      </w:pPr>
+      <w:r>
+        <w:rPr>
+          <w:rtl w:val="0"/>
+        </w:rPr>
+      </w:r>
+    </w:p>
+    <w:p>
+      <w:pPr>
+        <w:spacing w:after="240" w:before="240" w:line="276" w:lineRule="auto"/>
+        <w:ind w:left="708.6614173228347" w:right="140.07874015748087" w:firstLine="0"/>
+        <w:jc w:val="both"/>
+        <w:rPr>
+          <w:rFonts w:ascii="Arial" w:cs="Arial" w:eastAsia="Arial" w:hAnsi="Arial"/>
+          <w:b w:val="1"/>
+          <w:sz w:val="24"/>
+          <w:szCs w:val="24"/>
+        </w:rPr>
+      </w:pPr>
+      <w:r>
+        <w:rPr>
+          <w:rFonts w:ascii="Arial" w:cs="Arial" w:eastAsia="Arial" w:hAnsi="Arial"/>
+          <w:b w:val="1"/>
+          <w:sz w:val="24"/>
+          <w:szCs w:val="24"/>
+          <w:rtl w:val="0"/>
+        </w:rPr>
+        <w:t xml:space="preserve">Conclusión</w:t>
+      </w:r>
+    </w:p>
+    <w:p>
+      <w:pPr>
+        <w:spacing w:after="240" w:before="240" w:line="276" w:lineRule="auto"/>
+        <w:ind w:left="708.6614173228347" w:right="140.07874015748087" w:firstLine="0"/>
+        <w:jc w:val="both"/>
+        <w:rPr>
+          <w:rFonts w:ascii="Arial" w:cs="Arial" w:eastAsia="Arial" w:hAnsi="Arial"/>
+          <w:sz w:val="24"/>
+          <w:szCs w:val="24"/>
+        </w:rPr>
+      </w:pPr>
+      <w:r>
+        <w:rPr>
+          <w:rFonts w:ascii="Arial" w:cs="Arial" w:eastAsia="Arial" w:hAnsi="Arial"/>
+          <w:sz w:val="24"/>
+          <w:szCs w:val="24"/>
+          <w:rtl w:val="0"/>
+        </w:rPr>
+        <w:t xml:space="preserve">Al principio fue siempre prueba y error el trabajo en si no nos complicó mucho lo que nos complicaba era como ejecutarlo ya que teníamos varias ideas pero al final vimos que una se adecuaba más a una implementación que era más comprensible para cada uno.</w:t>
+      </w:r>
+    </w:p>
+    <w:p>
+      <w:pPr>
+        <w:spacing w:after="240" w:before="240" w:line="276" w:lineRule="auto"/>
+        <w:ind w:left="708.6614173228347" w:right="140.07874015748087" w:firstLine="0"/>
+        <w:jc w:val="both"/>
+        <w:rPr>
+          <w:rFonts w:ascii="Arial" w:cs="Arial" w:eastAsia="Arial" w:hAnsi="Arial"/>
+          <w:sz w:val="24"/>
+          <w:szCs w:val="24"/>
+        </w:rPr>
+      </w:pPr>
+      <w:r>
+        <w:rPr>
+          <w:rtl w:val="0"/>
+        </w:rPr>
+      </w:r>
+    </w:p>
+    <w:p>
+      <w:pPr>
+        <w:spacing w:after="240" w:before="240" w:line="276" w:lineRule="auto"/>
+        <w:ind w:left="708.6614173228347" w:right="140.07874015748087" w:firstLine="0"/>
+        <w:jc w:val="both"/>
+        <w:rPr>
+          <w:rFonts w:ascii="Arial" w:cs="Arial" w:eastAsia="Arial" w:hAnsi="Arial"/>
+          <w:sz w:val="24"/>
+          <w:szCs w:val="24"/>
+        </w:rPr>
+      </w:pPr>
+      <w:r>
+        <w:rPr>
+          <w:rFonts w:ascii="Arial" w:cs="Arial" w:eastAsia="Arial" w:hAnsi="Arial"/>
+          <w:sz w:val="24"/>
+          <w:szCs w:val="24"/>
+          <w:rtl w:val="0"/>
+        </w:rPr>
+        <w:t xml:space="preserve">Sinceramente no tuvimos mucha comunicación al momento de crear el código e ir haciendo el informe, como no podíamos tener charlas en los códigos en las ediciones nos dejabamos comentarios para explicarnos que hacía cada parte además hubieron complicaciones con algunas funciones y debimos consultar en internet (por nombrar alguno: geeksforgeeks.org/ ), ya que en nuestros cursos nos han hecho ocupar menormente el lenguaje C, aunque conservamos las nociones básicas de su funcionamiento.</w:t>
+      </w:r>
+    </w:p>
+    <w:p>
+      <w:pPr>
+        <w:spacing w:after="240" w:before="240" w:line="276" w:lineRule="auto"/>
+        <w:ind w:left="708.6614173228347" w:right="140.07874015748087" w:firstLine="0"/>
+        <w:jc w:val="both"/>
+        <w:rPr>
+          <w:rFonts w:ascii="Arial" w:cs="Arial" w:eastAsia="Arial" w:hAnsi="Arial"/>
+          <w:b w:val="1"/>
+          <w:sz w:val="24"/>
+          <w:szCs w:val="24"/>
+        </w:rPr>
+      </w:pPr>
+      <w:r>
+        <w:rPr>
+          <w:rtl w:val="0"/>
+        </w:rPr>
+      </w:r>
+    </w:p>
+    <w:p>
+      <w:pPr>
+        <w:spacing w:after="240" w:before="240" w:line="276" w:lineRule="auto"/>
+        <w:ind w:left="708.6614173228347" w:right="140.07874015748087" w:firstLine="0"/>
+        <w:jc w:val="both"/>
+        <w:rPr>
+          <w:rFonts w:ascii="Arial" w:cs="Arial" w:eastAsia="Arial" w:hAnsi="Arial"/>
+          <w:b w:val="1"/>
+          <w:sz w:val="24"/>
+          <w:szCs w:val="24"/>
+        </w:rPr>
+      </w:pPr>
+      <w:r>
+        <w:rPr>
+          <w:rtl w:val="0"/>
+        </w:rPr>
+      </w:r>
+    </w:p>
+    <w:p>
+      <w:pPr>
+        <w:spacing w:after="240" w:before="240" w:line="276" w:lineRule="auto"/>
+        <w:ind w:left="708.6614173228347" w:right="140.07874015748087" w:firstLine="0"/>
+        <w:jc w:val="both"/>
+        <w:rPr>
+          <w:rFonts w:ascii="Arial" w:cs="Arial" w:eastAsia="Arial" w:hAnsi="Arial"/>
+          <w:sz w:val="24"/>
+          <w:szCs w:val="24"/>
+        </w:rPr>
+      </w:pPr>
+      <w:r>
+        <w:rPr>
+          <w:rtl w:val="0"/>
+        </w:rPr>
       </w:r>
     </w:p>
     <w:sectPr>
-      <w:headerReference r:id="rId15" w:type="default"/>
-      <w:headerReference r:id="rId16" w:type="first"/>
-      <w:headerReference r:id="rId17" w:type="even"/>
+      <w:headerReference r:id="rId18" w:type="default"/>
+      <w:headerReference r:id="rId19" w:type="first"/>
+      <w:headerReference r:id="rId20" w:type="even"/>
       <w:type w:val="nextPage"/>
       <w:pgSz w:h="15840" w:w="12240" w:orient="portrait"/>
       <w:pgMar w:bottom="0" w:top="1980" w:left="1150" w:right="880.2755905511822" w:header="1354.96062992126" w:footer="0"/>
@@ -1301,12 +2363,12 @@
           <wp:extent cx="966788" cy="364644"/>
           <wp:effectExtent b="0" l="0" r="0" t="0"/>
           <wp:wrapNone/>
-          <wp:docPr id="57" name="image2.gif"/>
+          <wp:docPr id="64" name="image5.gif"/>
           <a:graphic>
             <a:graphicData uri="http://schemas.openxmlformats.org/drawingml/2006/picture">
               <pic:pic>
                 <pic:nvPicPr>
-                  <pic:cNvPr id="0" name="image2.gif"/>
+                  <pic:cNvPr id="0" name="image5.gif"/>
                   <pic:cNvPicPr preferRelativeResize="0"/>
                 </pic:nvPicPr>
                 <pic:blipFill>
@@ -1391,12 +2453,12 @@
           <wp:extent cx="925195" cy="400050"/>
           <wp:effectExtent b="0" l="0" r="0" t="0"/>
           <wp:wrapNone/>
-          <wp:docPr id="58" name="image1.png"/>
+          <wp:docPr id="65" name="image2.png"/>
           <a:graphic>
             <a:graphicData uri="http://schemas.openxmlformats.org/drawingml/2006/picture">
               <pic:pic>
                 <pic:nvPicPr>
-                  <pic:cNvPr id="0" name="image1.png"/>
+                  <pic:cNvPr id="0" name="image2.png"/>
                   <pic:cNvPicPr preferRelativeResize="0"/>
                 </pic:nvPicPr>
                 <pic:blipFill>
@@ -1536,12 +2598,12 @@
           <wp:extent cx="925195" cy="364644"/>
           <wp:effectExtent b="0" l="0" r="0" t="0"/>
           <wp:wrapNone/>
-          <wp:docPr id="59" name="image2.gif"/>
+          <wp:docPr id="66" name="image5.gif"/>
           <a:graphic>
             <a:graphicData uri="http://schemas.openxmlformats.org/drawingml/2006/picture">
               <pic:pic>
                 <pic:nvPicPr>
-                  <pic:cNvPr id="0" name="image2.gif"/>
+                  <pic:cNvPr id="0" name="image5.gif"/>
                   <pic:cNvPicPr preferRelativeResize="0"/>
                 </pic:nvPicPr>
                 <pic:blipFill>
@@ -1669,12 +2731,12 @@
           <wp:extent cx="925195" cy="364644"/>
           <wp:effectExtent b="0" l="0" r="0" t="0"/>
           <wp:wrapNone/>
-          <wp:docPr id="61" name="image2.gif"/>
+          <wp:docPr id="67" name="image5.gif"/>
           <a:graphic>
             <a:graphicData uri="http://schemas.openxmlformats.org/drawingml/2006/picture">
               <pic:pic>
                 <pic:nvPicPr>
-                  <pic:cNvPr id="0" name="image2.gif"/>
+                  <pic:cNvPr id="0" name="image5.gif"/>
                   <pic:cNvPicPr preferRelativeResize="0"/>
                 </pic:nvPicPr>
                 <pic:blipFill>
@@ -1787,6 +2849,52 @@
     </w:pPr>
     <w:r>
       <w:rPr>
+        <w:sz w:val="20"/>
+        <w:szCs w:val="20"/>
+      </w:rPr>
+      <w:drawing>
+        <wp:anchor allowOverlap="1" behindDoc="1" distB="0" distT="0" distL="0" distR="0" hidden="0" layoutInCell="1" locked="0" relativeHeight="0" simplePos="0">
+          <wp:simplePos x="0" y="0"/>
+          <wp:positionH relativeFrom="page">
+            <wp:posOffset>534450</wp:posOffset>
+          </wp:positionH>
+          <wp:positionV relativeFrom="page">
+            <wp:posOffset>757710</wp:posOffset>
+          </wp:positionV>
+          <wp:extent cx="925195" cy="364644"/>
+          <wp:effectExtent b="0" l="0" r="0" t="0"/>
+          <wp:wrapNone/>
+          <wp:docPr id="72" name="image5.gif"/>
+          <a:graphic>
+            <a:graphicData uri="http://schemas.openxmlformats.org/drawingml/2006/picture">
+              <pic:pic>
+                <pic:nvPicPr>
+                  <pic:cNvPr id="0" name="image5.gif"/>
+                  <pic:cNvPicPr preferRelativeResize="0"/>
+                </pic:nvPicPr>
+                <pic:blipFill>
+                  <a:blip r:embed="rId1"/>
+                  <a:srcRect b="0" l="0" r="0" t="0"/>
+                  <a:stretch>
+                    <a:fillRect/>
+                  </a:stretch>
+                </pic:blipFill>
+                <pic:spPr>
+                  <a:xfrm>
+                    <a:off x="0" y="0"/>
+                    <a:ext cx="925195" cy="364644"/>
+                  </a:xfrm>
+                  <a:prstGeom prst="rect"/>
+                  <a:ln/>
+                </pic:spPr>
+              </pic:pic>
+            </a:graphicData>
+          </a:graphic>
+        </wp:anchor>
+      </w:drawing>
+    </w:r>
+    <w:r>
+      <w:rPr>
         <w:rFonts w:ascii="Times New Roman" w:cs="Times New Roman" w:eastAsia="Times New Roman" w:hAnsi="Times New Roman"/>
         <w:b w:val="0"/>
         <w:i w:val="0"/>
@@ -1811,16 +2919,16 @@
           <wp:extent cx="925195" cy="400050"/>
           <wp:effectExtent b="0" l="0" r="0" t="0"/>
           <wp:wrapNone/>
-          <wp:docPr id="62" name="image3.png"/>
+          <wp:docPr id="68" name="image4.png"/>
           <a:graphic>
             <a:graphicData uri="http://schemas.openxmlformats.org/drawingml/2006/picture">
               <pic:pic>
                 <pic:nvPicPr>
-                  <pic:cNvPr id="0" name="image3.png"/>
+                  <pic:cNvPr id="0" name="image4.png"/>
                   <pic:cNvPicPr preferRelativeResize="0"/>
                 </pic:nvPicPr>
                 <pic:blipFill>
-                  <a:blip r:embed="rId1"/>
+                  <a:blip r:embed="rId2"/>
                   <a:srcRect b="0" l="0" r="0" t="0"/>
                   <a:stretch>
                     <a:fillRect/>
@@ -1944,12 +3052,12 @@
           <wp:extent cx="925195" cy="364644"/>
           <wp:effectExtent b="0" l="0" r="0" t="0"/>
           <wp:wrapNone/>
-          <wp:docPr id="63" name="image2.gif"/>
+          <wp:docPr id="69" name="image5.gif"/>
           <a:graphic>
             <a:graphicData uri="http://schemas.openxmlformats.org/drawingml/2006/picture">
               <pic:pic>
                 <pic:nvPicPr>
-                  <pic:cNvPr id="0" name="image2.gif"/>
+                  <pic:cNvPr id="0" name="image5.gif"/>
                   <pic:cNvPicPr preferRelativeResize="0"/>
                 </pic:nvPicPr>
                 <pic:blipFill>
@@ -2044,7 +3152,121 @@
 </file>
 
 <file path=word/numbering.xml><?xml version="1.0" encoding="utf-8"?>
-<w:numbering xmlns:mc="http://schemas.openxmlformats.org/markup-compatibility/2006" xmlns:o="urn:schemas-microsoft-com:office:office" xmlns:r="http://schemas.openxmlformats.org/officeDocument/2006/relationships" xmlns:m="http://schemas.openxmlformats.org/officeDocument/2006/math" xmlns:v="urn:schemas-microsoft-com:vml" xmlns:wp="http://schemas.openxmlformats.org/drawingml/2006/wordprocessingDrawing" xmlns:w10="urn:schemas-microsoft-com:office:word" xmlns:w="http://schemas.openxmlformats.org/wordprocessingml/2006/main" xmlns:wne="http://schemas.microsoft.com/office/word/2006/wordml" xmlns:sl="http://schemas.openxmlformats.org/schemaLibrary/2006/main" xmlns:a="http://schemas.openxmlformats.org/drawingml/2006/main" xmlns:pic="http://schemas.openxmlformats.org/drawingml/2006/picture" xmlns:c="http://schemas.openxmlformats.org/drawingml/2006/chart" xmlns:lc="http://schemas.openxmlformats.org/drawingml/2006/lockedCanvas" xmlns:dgm="http://schemas.openxmlformats.org/drawingml/2006/diagram" xmlns:wps="http://schemas.microsoft.com/office/word/2010/wordprocessingShape" xmlns:wpg="http://schemas.microsoft.com/office/word/2010/wordprocessingGroup" xmlns:w14="http://schemas.microsoft.com/office/word/2010/wordml" xmlns:w15="http://schemas.microsoft.com/office/word/2012/wordml"/>
+<w:numbering xmlns:mc="http://schemas.openxmlformats.org/markup-compatibility/2006" xmlns:o="urn:schemas-microsoft-com:office:office" xmlns:r="http://schemas.openxmlformats.org/officeDocument/2006/relationships" xmlns:m="http://schemas.openxmlformats.org/officeDocument/2006/math" xmlns:v="urn:schemas-microsoft-com:vml" xmlns:wp="http://schemas.openxmlformats.org/drawingml/2006/wordprocessingDrawing" xmlns:w10="urn:schemas-microsoft-com:office:word" xmlns:w="http://schemas.openxmlformats.org/wordprocessingml/2006/main" xmlns:wne="http://schemas.microsoft.com/office/word/2006/wordml" xmlns:sl="http://schemas.openxmlformats.org/schemaLibrary/2006/main" xmlns:a="http://schemas.openxmlformats.org/drawingml/2006/main" xmlns:pic="http://schemas.openxmlformats.org/drawingml/2006/picture" xmlns:c="http://schemas.openxmlformats.org/drawingml/2006/chart" xmlns:lc="http://schemas.openxmlformats.org/drawingml/2006/lockedCanvas" xmlns:dgm="http://schemas.openxmlformats.org/drawingml/2006/diagram" xmlns:wps="http://schemas.microsoft.com/office/word/2010/wordprocessingShape" xmlns:wpg="http://schemas.microsoft.com/office/word/2010/wordprocessingGroup" xmlns:w14="http://schemas.microsoft.com/office/word/2010/wordml" xmlns:w15="http://schemas.microsoft.com/office/word/2012/wordml">
+  <w:abstractNum w:abstractNumId="1">
+    <w:lvl w:ilvl="0">
+      <w:start w:val="1"/>
+      <w:numFmt w:val="bullet"/>
+      <w:lvlText w:val="-"/>
+      <w:lvlJc w:val="left"/>
+      <w:pPr>
+        <w:ind w:left="1440" w:hanging="360"/>
+      </w:pPr>
+      <w:rPr>
+        <w:u w:val="none"/>
+      </w:rPr>
+    </w:lvl>
+    <w:lvl w:ilvl="1">
+      <w:start w:val="1"/>
+      <w:numFmt w:val="bullet"/>
+      <w:lvlText w:val="-"/>
+      <w:lvlJc w:val="left"/>
+      <w:pPr>
+        <w:ind w:left="2160" w:hanging="360"/>
+      </w:pPr>
+      <w:rPr>
+        <w:u w:val="none"/>
+      </w:rPr>
+    </w:lvl>
+    <w:lvl w:ilvl="2">
+      <w:start w:val="1"/>
+      <w:numFmt w:val="bullet"/>
+      <w:lvlText w:val="-"/>
+      <w:lvlJc w:val="left"/>
+      <w:pPr>
+        <w:ind w:left="2880" w:hanging="360"/>
+      </w:pPr>
+      <w:rPr>
+        <w:u w:val="none"/>
+      </w:rPr>
+    </w:lvl>
+    <w:lvl w:ilvl="3">
+      <w:start w:val="1"/>
+      <w:numFmt w:val="bullet"/>
+      <w:lvlText w:val="-"/>
+      <w:lvlJc w:val="left"/>
+      <w:pPr>
+        <w:ind w:left="3600" w:hanging="360"/>
+      </w:pPr>
+      <w:rPr>
+        <w:u w:val="none"/>
+      </w:rPr>
+    </w:lvl>
+    <w:lvl w:ilvl="4">
+      <w:start w:val="1"/>
+      <w:numFmt w:val="bullet"/>
+      <w:lvlText w:val="-"/>
+      <w:lvlJc w:val="left"/>
+      <w:pPr>
+        <w:ind w:left="4320" w:hanging="360"/>
+      </w:pPr>
+      <w:rPr>
+        <w:u w:val="none"/>
+      </w:rPr>
+    </w:lvl>
+    <w:lvl w:ilvl="5">
+      <w:start w:val="1"/>
+      <w:numFmt w:val="bullet"/>
+      <w:lvlText w:val="-"/>
+      <w:lvlJc w:val="left"/>
+      <w:pPr>
+        <w:ind w:left="5040" w:hanging="360"/>
+      </w:pPr>
+      <w:rPr>
+        <w:u w:val="none"/>
+      </w:rPr>
+    </w:lvl>
+    <w:lvl w:ilvl="6">
+      <w:start w:val="1"/>
+      <w:numFmt w:val="bullet"/>
+      <w:lvlText w:val="-"/>
+      <w:lvlJc w:val="left"/>
+      <w:pPr>
+        <w:ind w:left="5760" w:hanging="360"/>
+      </w:pPr>
+      <w:rPr>
+        <w:u w:val="none"/>
+      </w:rPr>
+    </w:lvl>
+    <w:lvl w:ilvl="7">
+      <w:start w:val="1"/>
+      <w:numFmt w:val="bullet"/>
+      <w:lvlText w:val="-"/>
+      <w:lvlJc w:val="left"/>
+      <w:pPr>
+        <w:ind w:left="6480" w:hanging="360"/>
+      </w:pPr>
+      <w:rPr>
+        <w:u w:val="none"/>
+      </w:rPr>
+    </w:lvl>
+    <w:lvl w:ilvl="8">
+      <w:start w:val="1"/>
+      <w:numFmt w:val="bullet"/>
+      <w:lvlText w:val="-"/>
+      <w:lvlJc w:val="left"/>
+      <w:pPr>
+        <w:ind w:left="7200" w:hanging="360"/>
+      </w:pPr>
+      <w:rPr>
+        <w:u w:val="none"/>
+      </w:rPr>
+    </w:lvl>
+  </w:abstractNum>
+  <w:num w:numId="1">
+    <w:abstractNumId w:val="1"/>
+  </w:num>
+</w:numbering>
 </file>
 
 <file path=word/styles.xml><?xml version="1.0" encoding="utf-8"?>
@@ -2063,6 +3285,123 @@
       </w:pPr>
     </w:pPrDefault>
   </w:docDefaults>
+  <w:style w:type="paragraph" w:styleId="Normal" w:default="1">
+    <w:name w:val="normal"/>
+  </w:style>
+  <w:style w:type="table" w:styleId="TableNormal" w:default="1">
+    <w:name w:val="Table Normal"/>
+  </w:style>
+  <w:style w:type="paragraph" w:styleId="Heading1">
+    <w:name w:val="heading 1"/>
+    <w:basedOn w:val="Normal"/>
+    <w:next w:val="Normal"/>
+    <w:pPr>
+      <w:ind w:left="885" w:right="1117" w:firstLine="0"/>
+      <w:jc w:val="center"/>
+    </w:pPr>
+    <w:rPr>
+      <w:rFonts w:ascii="Times New Roman" w:cs="Times New Roman" w:eastAsia="Times New Roman" w:hAnsi="Times New Roman"/>
+      <w:b w:val="1"/>
+      <w:sz w:val="24"/>
+      <w:szCs w:val="24"/>
+    </w:rPr>
+  </w:style>
+  <w:style w:type="paragraph" w:styleId="Heading2">
+    <w:name w:val="heading 2"/>
+    <w:basedOn w:val="Normal"/>
+    <w:next w:val="Normal"/>
+    <w:pPr>
+      <w:keepNext w:val="1"/>
+      <w:keepLines w:val="1"/>
+      <w:pageBreakBefore w:val="0"/>
+      <w:spacing w:after="80" w:before="360" w:lineRule="auto"/>
+    </w:pPr>
+    <w:rPr>
+      <w:b w:val="1"/>
+      <w:sz w:val="36"/>
+      <w:szCs w:val="36"/>
+    </w:rPr>
+  </w:style>
+  <w:style w:type="paragraph" w:styleId="Heading3">
+    <w:name w:val="heading 3"/>
+    <w:basedOn w:val="Normal"/>
+    <w:next w:val="Normal"/>
+    <w:pPr>
+      <w:keepNext w:val="1"/>
+      <w:keepLines w:val="1"/>
+      <w:pageBreakBefore w:val="0"/>
+      <w:spacing w:after="80" w:before="280" w:lineRule="auto"/>
+    </w:pPr>
+    <w:rPr>
+      <w:b w:val="1"/>
+      <w:sz w:val="28"/>
+      <w:szCs w:val="28"/>
+    </w:rPr>
+  </w:style>
+  <w:style w:type="paragraph" w:styleId="Heading4">
+    <w:name w:val="heading 4"/>
+    <w:basedOn w:val="Normal"/>
+    <w:next w:val="Normal"/>
+    <w:pPr>
+      <w:keepNext w:val="1"/>
+      <w:keepLines w:val="1"/>
+      <w:pageBreakBefore w:val="0"/>
+      <w:spacing w:after="40" w:before="240" w:lineRule="auto"/>
+    </w:pPr>
+    <w:rPr>
+      <w:b w:val="1"/>
+      <w:sz w:val="24"/>
+      <w:szCs w:val="24"/>
+    </w:rPr>
+  </w:style>
+  <w:style w:type="paragraph" w:styleId="Heading5">
+    <w:name w:val="heading 5"/>
+    <w:basedOn w:val="Normal"/>
+    <w:next w:val="Normal"/>
+    <w:pPr>
+      <w:keepNext w:val="1"/>
+      <w:keepLines w:val="1"/>
+      <w:pageBreakBefore w:val="0"/>
+      <w:spacing w:after="40" w:before="220" w:lineRule="auto"/>
+    </w:pPr>
+    <w:rPr>
+      <w:b w:val="1"/>
+      <w:sz w:val="22"/>
+      <w:szCs w:val="22"/>
+    </w:rPr>
+  </w:style>
+  <w:style w:type="paragraph" w:styleId="Heading6">
+    <w:name w:val="heading 6"/>
+    <w:basedOn w:val="Normal"/>
+    <w:next w:val="Normal"/>
+    <w:pPr>
+      <w:keepNext w:val="1"/>
+      <w:keepLines w:val="1"/>
+      <w:pageBreakBefore w:val="0"/>
+      <w:spacing w:after="40" w:before="200" w:lineRule="auto"/>
+    </w:pPr>
+    <w:rPr>
+      <w:b w:val="1"/>
+      <w:sz w:val="20"/>
+      <w:szCs w:val="20"/>
+    </w:rPr>
+  </w:style>
+  <w:style w:type="paragraph" w:styleId="Title">
+    <w:name w:val="Title"/>
+    <w:basedOn w:val="Normal"/>
+    <w:next w:val="Normal"/>
+    <w:pPr>
+      <w:spacing w:after="0" w:before="269" w:lineRule="auto"/>
+      <w:ind w:left="885" w:right="1127" w:firstLine="0"/>
+      <w:jc w:val="center"/>
+    </w:pPr>
+    <w:rPr>
+      <w:rFonts w:ascii="Comic Sans MS" w:cs="Comic Sans MS" w:eastAsia="Comic Sans MS" w:hAnsi="Comic Sans MS"/>
+      <w:b w:val="1"/>
+      <w:sz w:val="52"/>
+      <w:szCs w:val="52"/>
+    </w:rPr>
+  </w:style>
   <w:style w:type="paragraph" w:styleId="Normal" w:default="1">
     <w:name w:val="normal"/>
   </w:style>
@@ -3210,6 +4549,37 @@
     </w:tblPr>
   </w:style>
   <w:style w:type="table" w:styleId="Table2">
+    <w:basedOn w:val="TableNormal"/>
+    <w:tblPr>
+      <w:tblStyleRowBandSize w:val="1"/>
+      <w:tblStyleColBandSize w:val="1"/>
+      <w:tblCellMar>
+        <w:top w:w="100.0" w:type="dxa"/>
+        <w:left w:w="100.0" w:type="dxa"/>
+        <w:bottom w:w="100.0" w:type="dxa"/>
+        <w:right w:w="100.0" w:type="dxa"/>
+      </w:tblCellMar>
+    </w:tblPr>
+  </w:style>
+  <w:style w:type="paragraph" w:styleId="Subtitle">
+    <w:name w:val="Subtitle"/>
+    <w:basedOn w:val="Normal"/>
+    <w:next w:val="Normal"/>
+    <w:pPr>
+      <w:keepNext w:val="1"/>
+      <w:keepLines w:val="1"/>
+      <w:pageBreakBefore w:val="0"/>
+      <w:spacing w:after="80" w:before="360" w:lineRule="auto"/>
+    </w:pPr>
+    <w:rPr>
+      <w:rFonts w:ascii="Georgia" w:cs="Georgia" w:eastAsia="Georgia" w:hAnsi="Georgia"/>
+      <w:i w:val="1"/>
+      <w:color w:val="666666"/>
+      <w:sz w:val="48"/>
+      <w:szCs w:val="48"/>
+    </w:rPr>
+  </w:style>
+  <w:style w:type="table" w:styleId="Table1">
     <w:basedOn w:val="TableNormal"/>
     <w:tblPr>
       <w:tblStyleRowBandSize w:val="1"/>
@@ -3541,7 +4911,7 @@
 
 <file path=customXML/item1.xml><?xml version="1.0" encoding="utf-8"?>
 <go:gDocsCustomXmlDataStorage xmlns:go="http://customooxmlschemas.google.com/" xmlns:r="http://schemas.openxmlformats.org/officeDocument/2006/relationships" uri="GoogleDocsCustomDataVersion2">
-  <go:docsCustomData xmlns:go="http://customooxmlschemas.google.com/" roundtripDataSignature="AMtx7miX1YgTgEJZ1MxiUGZ7jSWqqoIikQ==">CgMxLjAyDmgubDkxNmxzM2U5Mjl2OAByITFRdWxab3hSNzJheldOak9sTWcwcHlkUGNybDBreUFSZg==</go:docsCustomData>
+  <go:docsCustomData xmlns:go="http://customooxmlschemas.google.com/" roundtripDataSignature="AMtx7mgpe2cGYgx4XO1zsCAtsZVbs0kKHA==">CgMxLjAyDmgubDkxNmxzM2U5Mjl2Mg1oLm9vaXV5NmNjMWcxMg5oLmQwd3hjenl3d216NTgAciExUXVsWm94UjcyYXpXTmpPbE1nMHB5ZFBjcmwwa3lBUmY=</go:docsCustomData>
 </go:gDocsCustomXmlDataStorage>
 </file>
 

</xml_diff>